<commit_message>
Update product controller and product api. Add Qualification
</commit_message>
<xml_diff>
--- a/Doc/On Sale - WEB Parte II.docx
+++ b/Doc/On Sale - WEB Parte II.docx
@@ -10829,6 +10829,7 @@
           <w:highlight w:val="yellow"/>
         </w:rPr>
       </w:pPr>
+      <w:bookmarkStart w:id="23" w:name="__DdeLink__2229_2311854896"/>
       <w:r>
         <w:rPr>
           <w:highlight w:val="yellow"/>
@@ -10857,12 +10858,14 @@
           <w:highlight w:val="yellow"/>
         </w:rPr>
       </w:pPr>
+      <w:bookmarkStart w:id="24" w:name="__DdeLink__2229_2311854896"/>
       <w:r>
         <w:rPr>
           <w:highlight w:val="yellow"/>
         </w:rPr>
         <w:t>[Route("api/[controller]")]</w:t>
       </w:r>
+      <w:bookmarkEnd w:id="24"/>
     </w:p>
     <w:p>
       <w:pPr>
@@ -10905,6 +10908,7 @@
         </w:rPr>
         <w:t xml:space="preserve">    </w:t>
       </w:r>
+      <w:bookmarkStart w:id="25" w:name="__DdeLink__2231_2311854896"/>
       <w:r>
         <w:rPr>
           <w:highlight w:val="yellow"/>
@@ -11836,12 +11840,14 @@
         </w:rPr>
         <w:t xml:space="preserve">    </w:t>
       </w:r>
+      <w:bookmarkStart w:id="26" w:name="__DdeLink__2231_2311854896"/>
       <w:r>
         <w:rPr>
           <w:highlight w:val="yellow"/>
         </w:rPr>
         <w:t>}</w:t>
       </w:r>
+      <w:bookmarkEnd w:id="26"/>
     </w:p>
     <w:p>
       <w:pPr>
@@ -11878,25 +11884,37 @@
       </w:pPr>
       <w:r>
         <w:rPr/>
-        <w:t>Modificamos el API de productos:</w:t>
-      </w:r>
-    </w:p>
-    <w:p>
-      <w:pPr>
-        <w:pStyle w:val="Normal1"/>
-        <w:rPr/>
-      </w:pPr>
-      <w:r>
-        <w:rPr/>
-      </w:r>
-    </w:p>
-    <w:p>
-      <w:pPr>
-        <w:pStyle w:val="Normal1"/>
-        <w:rPr>
-          <w:highlight w:val="yellow"/>
-        </w:rPr>
-      </w:pPr>
+        <w:t xml:space="preserve">Мы модифицируем </w:t>
+      </w:r>
+      <w:r>
+        <w:rPr>
+          <w:b/>
+          <w:bCs/>
+        </w:rPr>
+        <w:t>API</w:t>
+      </w:r>
+      <w:r>
+        <w:rPr/>
+        <w:t xml:space="preserve"> продуктов:</w:t>
+      </w:r>
+    </w:p>
+    <w:p>
+      <w:pPr>
+        <w:pStyle w:val="Normal1"/>
+        <w:rPr/>
+      </w:pPr>
+      <w:r>
+        <w:rPr/>
+      </w:r>
+    </w:p>
+    <w:p>
+      <w:pPr>
+        <w:pStyle w:val="Normal1"/>
+        <w:rPr>
+          <w:highlight w:val="yellow"/>
+        </w:rPr>
+      </w:pPr>
+      <w:bookmarkStart w:id="27" w:name="__DdeLink__2239_2311854896"/>
       <w:r>
         <w:rPr>
           <w:highlight w:val="yellow"/>
@@ -12079,12 +12097,14 @@
           <w:highlight w:val="yellow"/>
         </w:rPr>
       </w:pPr>
+      <w:bookmarkStart w:id="28" w:name="__DdeLink__2239_2311854896"/>
       <w:r>
         <w:rPr>
           <w:highlight w:val="yellow"/>
         </w:rPr>
         <w:t>}</w:t>
       </w:r>
+      <w:bookmarkEnd w:id="28"/>
     </w:p>
     <w:p>
       <w:pPr>
@@ -12106,8 +12126,14 @@
         <w:rPr/>
       </w:pPr>
       <w:r>
-        <w:rPr/>
-        <w:t>Probamos.</w:t>
+        <w:rPr>
+          <w:lang w:val="ru-RU"/>
+        </w:rPr>
+        <w:t>Тестируем</w:t>
+      </w:r>
+      <w:r>
+        <w:rPr/>
+        <w:t>.</w:t>
       </w:r>
     </w:p>
     <w:p>
@@ -12131,25 +12157,37 @@
       </w:pPr>
       <w:r>
         <w:rPr/>
-        <w:t>Solucionamos el problema de seguridad que tenemos con este Endpoint:</w:t>
-      </w:r>
-    </w:p>
-    <w:p>
-      <w:pPr>
-        <w:pStyle w:val="Normal1"/>
-        <w:rPr/>
-      </w:pPr>
-      <w:r>
-        <w:rPr/>
-      </w:r>
-    </w:p>
-    <w:p>
-      <w:pPr>
-        <w:pStyle w:val="Normal1"/>
-        <w:rPr>
-          <w:highlight w:val="yellow"/>
-        </w:rPr>
-      </w:pPr>
+        <w:t xml:space="preserve">Мы решаем проблему безопасности с этой конечной точкой </w:t>
+      </w:r>
+      <w:r>
+        <w:rPr>
+          <w:b/>
+          <w:bCs/>
+        </w:rPr>
+        <w:t>Endpoint</w:t>
+      </w:r>
+      <w:r>
+        <w:rPr/>
+        <w:t>:</w:t>
+      </w:r>
+    </w:p>
+    <w:p>
+      <w:pPr>
+        <w:pStyle w:val="Normal1"/>
+        <w:rPr/>
+      </w:pPr>
+      <w:r>
+        <w:rPr/>
+      </w:r>
+    </w:p>
+    <w:p>
+      <w:pPr>
+        <w:pStyle w:val="Normal1"/>
+        <w:rPr>
+          <w:highlight w:val="yellow"/>
+        </w:rPr>
+      </w:pPr>
+      <w:bookmarkStart w:id="29" w:name="__DdeLink__2242_2311854896"/>
       <w:r>
         <w:rPr>
           <w:highlight w:val="yellow"/>
@@ -12452,12 +12490,14 @@
           <w:highlight w:val="yellow"/>
         </w:rPr>
       </w:pPr>
+      <w:bookmarkStart w:id="30" w:name="__DdeLink__2242_2311854896"/>
       <w:r>
         <w:rPr>
           <w:highlight w:val="yellow"/>
         </w:rPr>
         <w:t>}</w:t>
       </w:r>
+      <w:bookmarkEnd w:id="30"/>
     </w:p>
     <w:p>
       <w:pPr>
@@ -12480,11 +12520,12 @@
       </w:pPr>
       <w:r>
         <w:rPr/>
-        <w:t xml:space="preserve">Modificamos el </w:t>
+        <w:t xml:space="preserve">Мы модифицируем </w:t>
       </w:r>
       <w:r>
         <w:rPr>
           <w:b/>
+          <w:bCs/>
         </w:rPr>
         <w:t>ProductsController</w:t>
       </w:r>
@@ -12577,12 +12618,14 @@
         </w:rPr>
         <w:t xml:space="preserve">        </w:t>
       </w:r>
+      <w:bookmarkStart w:id="31" w:name="__DdeLink__2245_2311854896"/>
       <w:r>
         <w:rPr>
           <w:highlight w:val="yellow"/>
         </w:rPr>
         <w:t>.Include(p =&gt; p.Qualifications)</w:t>
       </w:r>
+      <w:bookmarkEnd w:id="31"/>
     </w:p>
     <w:p>
       <w:pPr>
@@ -12756,34 +12799,42 @@
         <w:rPr>
           <w:highlight w:val="yellow"/>
         </w:rPr>
+        <w:t xml:space="preserve">       </w:t>
+      </w:r>
+      <w:bookmarkStart w:id="32" w:name="__DdeLink__2247_2311854896"/>
+      <w:r>
+        <w:rPr>
+          <w:highlight w:val="yellow"/>
+        </w:rPr>
+        <w:t xml:space="preserve"> </w:t>
+      </w:r>
+      <w:r>
+        <w:rPr>
+          <w:highlight w:val="yellow"/>
+        </w:rPr>
+        <w:t>.Include(c =&gt; c.Qualifications)</w:t>
+      </w:r>
+    </w:p>
+    <w:p>
+      <w:pPr>
+        <w:pStyle w:val="Normal1"/>
+        <w:rPr>
+          <w:highlight w:val="yellow"/>
+        </w:rPr>
+      </w:pPr>
+      <w:r>
+        <w:rPr>
+          <w:highlight w:val="yellow"/>
+        </w:rPr>
         <w:t xml:space="preserve">        </w:t>
       </w:r>
       <w:r>
         <w:rPr>
           <w:highlight w:val="yellow"/>
         </w:rPr>
-        <w:t>.Include(c =&gt; c.Qualifications)</w:t>
-      </w:r>
-    </w:p>
-    <w:p>
-      <w:pPr>
-        <w:pStyle w:val="Normal1"/>
-        <w:rPr>
-          <w:highlight w:val="yellow"/>
-        </w:rPr>
-      </w:pPr>
-      <w:r>
-        <w:rPr>
-          <w:highlight w:val="yellow"/>
-        </w:rPr>
-        <w:t xml:space="preserve">        </w:t>
-      </w:r>
-      <w:r>
-        <w:rPr>
-          <w:highlight w:val="yellow"/>
-        </w:rPr>
         <w:t>.ThenInclude(q =&gt; q.User)</w:t>
       </w:r>
+      <w:bookmarkEnd w:id="32"/>
     </w:p>
     <w:p>
       <w:pPr>
@@ -12908,8 +12959,67 @@
         <w:rPr/>
       </w:pPr>
       <w:r>
-        <w:rPr/>
-        <w:t xml:space="preserve">Modificamos la vista </w:t>
+        <w:rPr>
+          <w:b w:val="false"/>
+          <w:bCs w:val="false"/>
+        </w:rPr>
+        <w:t>Мы модифицируем</w:t>
+      </w:r>
+      <w:r>
+        <w:rPr>
+          <w:b w:val="false"/>
+          <w:bCs w:val="false"/>
+          <w:lang w:val="ru-RU"/>
+        </w:rPr>
+        <w:t xml:space="preserve"> </w:t>
+      </w:r>
+      <w:r>
+        <w:rPr>
+          <w:b w:val="false"/>
+          <w:bCs w:val="false"/>
+          <w:lang w:val="en-US"/>
+        </w:rPr>
+        <w:t>п</w:t>
+      </w:r>
+      <w:r>
+        <w:rPr>
+          <w:b w:val="false"/>
+          <w:bCs w:val="false"/>
+          <w:lang w:val="ru-RU"/>
+        </w:rPr>
+        <w:t>редста</w:t>
+      </w:r>
+      <w:r>
+        <w:rPr>
+          <w:b w:val="false"/>
+          <w:bCs w:val="false"/>
+          <w:lang w:val="ru-RU"/>
+        </w:rPr>
+        <w:t>вл</w:t>
+      </w:r>
+      <w:r>
+        <w:rPr>
+          <w:b w:val="false"/>
+          <w:bCs w:val="false"/>
+          <w:lang w:val="ru-RU"/>
+        </w:rPr>
+        <w:t>ени</w:t>
+      </w:r>
+      <w:r>
+        <w:rPr>
+          <w:b w:val="false"/>
+          <w:bCs w:val="false"/>
+          <w:lang w:val="ru-RU"/>
+        </w:rPr>
+        <w:t>е</w:t>
+      </w:r>
+      <w:r>
+        <w:rPr>
+          <w:b w:val="false"/>
+          <w:bCs w:val="false"/>
+          <w:lang w:val="ru-RU"/>
+        </w:rPr>
+        <w:t xml:space="preserve"> </w:t>
       </w:r>
       <w:r>
         <w:rPr>
@@ -12973,6 +13083,7 @@
           <w:highlight w:val="yellow"/>
         </w:rPr>
       </w:pPr>
+      <w:bookmarkStart w:id="33" w:name="__DdeLink__2250_2311854896"/>
       <w:r>
         <w:rPr>
           <w:highlight w:val="yellow"/>
@@ -13007,12 +13118,14 @@
           <w:highlight w:val="yellow"/>
         </w:rPr>
       </w:pPr>
+      <w:bookmarkStart w:id="34" w:name="__DdeLink__2250_2311854896"/>
       <w:r>
         <w:rPr>
           <w:highlight w:val="yellow"/>
         </w:rPr>
         <w:t>&lt;/th&gt;</w:t>
       </w:r>
+      <w:bookmarkEnd w:id="34"/>
     </w:p>
     <w:p>
       <w:pPr>
@@ -13089,6 +13202,7 @@
           <w:highlight w:val="yellow"/>
         </w:rPr>
       </w:pPr>
+      <w:bookmarkStart w:id="35" w:name="__DdeLink__2253_2311854896"/>
       <w:r>
         <w:rPr>
           <w:highlight w:val="yellow"/>
@@ -13137,12 +13251,14 @@
           <w:highlight w:val="yellow"/>
         </w:rPr>
       </w:pPr>
+      <w:bookmarkStart w:id="36" w:name="__DdeLink__2253_2311854896"/>
       <w:r>
         <w:rPr>
           <w:highlight w:val="yellow"/>
         </w:rPr>
         <w:t>&lt;th width="120px"&gt;&lt;/th&gt;</w:t>
       </w:r>
+      <w:bookmarkEnd w:id="36"/>
     </w:p>
     <w:p>
       <w:pPr>
@@ -13161,6 +13277,7 @@
           <w:highlight w:val="yellow"/>
         </w:rPr>
       </w:pPr>
+      <w:bookmarkStart w:id="37" w:name="__DdeLink__2255_2311854896"/>
       <w:r>
         <w:rPr>
           <w:highlight w:val="yellow"/>
@@ -13195,12 +13312,14 @@
           <w:highlight w:val="yellow"/>
         </w:rPr>
       </w:pPr>
+      <w:bookmarkStart w:id="38" w:name="__DdeLink__2255_2311854896"/>
       <w:r>
         <w:rPr>
           <w:highlight w:val="yellow"/>
         </w:rPr>
         <w:t>&lt;/td&gt;</w:t>
       </w:r>
+      <w:bookmarkEnd w:id="38"/>
     </w:p>
     <w:p>
       <w:pPr>
@@ -13277,6 +13396,7 @@
           <w:highlight w:val="yellow"/>
         </w:rPr>
       </w:pPr>
+      <w:bookmarkStart w:id="39" w:name="__DdeLink__2257_2311854896"/>
       <w:r>
         <w:rPr>
           <w:highlight w:val="yellow"/>
@@ -13311,12 +13431,14 @@
           <w:highlight w:val="yellow"/>
         </w:rPr>
       </w:pPr>
+      <w:bookmarkStart w:id="40" w:name="__DdeLink__2257_2311854896"/>
       <w:r>
         <w:rPr>
           <w:highlight w:val="yellow"/>
         </w:rPr>
         <w:t>&lt;/td&gt;</w:t>
       </w:r>
+      <w:bookmarkEnd w:id="40"/>
     </w:p>
     <w:p>
       <w:pPr>
@@ -13348,8 +13470,26 @@
         <w:rPr/>
       </w:pPr>
       <w:r>
-        <w:rPr/>
-        <w:t xml:space="preserve">Modificamos la vista </w:t>
+        <w:rPr>
+          <w:b w:val="false"/>
+          <w:bCs w:val="false"/>
+        </w:rPr>
+        <w:t xml:space="preserve">Мы модифицируем </w:t>
+      </w:r>
+      <w:r>
+        <w:rPr>
+          <w:b w:val="false"/>
+          <w:bCs w:val="false"/>
+          <w:lang w:val="ru-RU"/>
+        </w:rPr>
+        <w:t>представление</w:t>
+      </w:r>
+      <w:r>
+        <w:rPr>
+          <w:b w:val="false"/>
+          <w:bCs w:val="false"/>
+        </w:rPr>
+        <w:t xml:space="preserve"> </w:t>
       </w:r>
       <w:r>
         <w:rPr>
@@ -14308,6 +14448,7 @@
         </w:rPr>
         <w:t xml:space="preserve">        </w:t>
       </w:r>
+      <w:bookmarkStart w:id="41" w:name="__DdeLink__2260_2311854896"/>
       <w:r>
         <w:rPr>
           <w:highlight w:val="yellow"/>
@@ -14408,12 +14549,14 @@
         </w:rPr>
         <w:t xml:space="preserve">        </w:t>
       </w:r>
+      <w:bookmarkStart w:id="42" w:name="__DdeLink__2260_2311854896"/>
       <w:r>
         <w:rPr>
           <w:highlight w:val="yellow"/>
         </w:rPr>
         <w:t>&lt;/dd&gt;</w:t>
       </w:r>
+      <w:bookmarkEnd w:id="42"/>
     </w:p>
     <w:p>
       <w:pPr>
@@ -14546,13 +14689,80 @@
         <w:rPr>
           <w:highlight w:val="yellow"/>
         </w:rPr>
+        <w:t xml:space="preserve">       </w:t>
+      </w:r>
+      <w:bookmarkStart w:id="43" w:name="__DdeLink__2262_2311854896"/>
+      <w:r>
+        <w:rPr>
+          <w:highlight w:val="yellow"/>
+        </w:rPr>
+        <w:t xml:space="preserve"> </w:t>
+      </w:r>
+      <w:r>
+        <w:rPr>
+          <w:highlight w:val="yellow"/>
+        </w:rPr>
+        <w:t>&lt;dt&gt;</w:t>
+      </w:r>
+    </w:p>
+    <w:p>
+      <w:pPr>
+        <w:pStyle w:val="Normal1"/>
+        <w:rPr>
+          <w:highlight w:val="yellow"/>
+        </w:rPr>
+      </w:pPr>
+      <w:r>
+        <w:rPr>
+          <w:highlight w:val="yellow"/>
+        </w:rPr>
+        <w:t xml:space="preserve">            </w:t>
+      </w:r>
+      <w:r>
+        <w:rPr>
+          <w:highlight w:val="yellow"/>
+        </w:rPr>
+        <w:t>@Html.DisplayNameFor(model =&gt; model.ProductQualifications)</w:t>
+      </w:r>
+    </w:p>
+    <w:p>
+      <w:pPr>
+        <w:pStyle w:val="Normal1"/>
+        <w:rPr>
+          <w:highlight w:val="yellow"/>
+        </w:rPr>
+      </w:pPr>
+      <w:r>
+        <w:rPr>
+          <w:highlight w:val="yellow"/>
+        </w:rPr>
         <w:t xml:space="preserve">        </w:t>
       </w:r>
       <w:r>
         <w:rPr>
           <w:highlight w:val="yellow"/>
         </w:rPr>
-        <w:t>&lt;dt&gt;</w:t>
+        <w:t>&lt;/dt&gt;</w:t>
+      </w:r>
+    </w:p>
+    <w:p>
+      <w:pPr>
+        <w:pStyle w:val="Normal1"/>
+        <w:rPr>
+          <w:highlight w:val="yellow"/>
+        </w:rPr>
+      </w:pPr>
+      <w:r>
+        <w:rPr>
+          <w:highlight w:val="yellow"/>
+        </w:rPr>
+        <w:t xml:space="preserve">        </w:t>
+      </w:r>
+      <w:r>
+        <w:rPr>
+          <w:highlight w:val="yellow"/>
+        </w:rPr>
+        <w:t>&lt;dd&gt;</w:t>
       </w:r>
     </w:p>
     <w:p>
@@ -14572,7 +14782,7 @@
         <w:rPr>
           <w:highlight w:val="yellow"/>
         </w:rPr>
-        <w:t>@Html.DisplayNameFor(model =&gt; model.ProductQualifications)</w:t>
+        <w:t>@Html.DisplayFor(model =&gt; model.ProductQualifications)</w:t>
       </w:r>
     </w:p>
     <w:p>
@@ -14592,7 +14802,191 @@
         <w:rPr>
           <w:highlight w:val="yellow"/>
         </w:rPr>
-        <w:t>&lt;/dt&gt;</w:t>
+        <w:t>&lt;/dd&gt;</w:t>
+      </w:r>
+      <w:bookmarkEnd w:id="43"/>
+    </w:p>
+    <w:p>
+      <w:pPr>
+        <w:pStyle w:val="Normal1"/>
+        <w:rPr>
+          <w:highlight w:val="yellow"/>
+        </w:rPr>
+      </w:pPr>
+      <w:r>
+        <w:rPr>
+          <w:highlight w:val="yellow"/>
+        </w:rPr>
+        <w:t xml:space="preserve">    </w:t>
+      </w:r>
+      <w:r>
+        <w:rPr>
+          <w:highlight w:val="yellow"/>
+        </w:rPr>
+        <w:t>&lt;/dl&gt;</w:t>
+      </w:r>
+    </w:p>
+    <w:p>
+      <w:pPr>
+        <w:pStyle w:val="Normal1"/>
+        <w:rPr>
+          <w:highlight w:val="yellow"/>
+        </w:rPr>
+      </w:pPr>
+      <w:r>
+        <w:rPr>
+          <w:highlight w:val="yellow"/>
+        </w:rPr>
+        <w:t>&lt;/div&gt;</w:t>
+      </w:r>
+    </w:p>
+    <w:p>
+      <w:pPr>
+        <w:pStyle w:val="Normal1"/>
+        <w:rPr>
+          <w:highlight w:val="yellow"/>
+        </w:rPr>
+      </w:pPr>
+      <w:r>
+        <w:rPr>
+          <w:highlight w:val="yellow"/>
+        </w:rPr>
+        <w:t>&lt;div&gt;</w:t>
+      </w:r>
+    </w:p>
+    <w:p>
+      <w:pPr>
+        <w:pStyle w:val="Normal1"/>
+        <w:rPr>
+          <w:highlight w:val="yellow"/>
+        </w:rPr>
+      </w:pPr>
+      <w:r>
+        <w:rPr>
+          <w:highlight w:val="yellow"/>
+        </w:rPr>
+        <w:t xml:space="preserve">    </w:t>
+      </w:r>
+      <w:r>
+        <w:rPr>
+          <w:highlight w:val="yellow"/>
+        </w:rPr>
+        <w:t>&lt;a asp-action="AddImage" asp-route-id="@Model.Id" class="btn btn-primary"&gt;&lt;i class="glyphicon glyphicon-plus"&gt;&lt;/i&gt; Image&lt;/a&gt;</w:t>
+      </w:r>
+    </w:p>
+    <w:p>
+      <w:pPr>
+        <w:pStyle w:val="Normal1"/>
+        <w:rPr>
+          <w:highlight w:val="yellow"/>
+        </w:rPr>
+      </w:pPr>
+      <w:r>
+        <w:rPr>
+          <w:highlight w:val="yellow"/>
+        </w:rPr>
+        <w:t xml:space="preserve">    </w:t>
+      </w:r>
+      <w:r>
+        <w:rPr>
+          <w:highlight w:val="yellow"/>
+        </w:rPr>
+        <w:t>&lt;a asp-action="Edit" asp-route-id="@Model.Id" class="btn btn-warning"&gt;Edit&lt;/a&gt;</w:t>
+      </w:r>
+    </w:p>
+    <w:p>
+      <w:pPr>
+        <w:pStyle w:val="Normal1"/>
+        <w:rPr>
+          <w:highlight w:val="yellow"/>
+        </w:rPr>
+      </w:pPr>
+      <w:r>
+        <w:rPr>
+          <w:highlight w:val="yellow"/>
+        </w:rPr>
+        <w:t xml:space="preserve">    </w:t>
+      </w:r>
+      <w:r>
+        <w:rPr>
+          <w:highlight w:val="yellow"/>
+        </w:rPr>
+        <w:t>&lt;a asp-action="Index" class="btn btn-success"&gt;Back to List&lt;/a&gt;</w:t>
+      </w:r>
+    </w:p>
+    <w:p>
+      <w:pPr>
+        <w:pStyle w:val="Normal1"/>
+        <w:rPr>
+          <w:highlight w:val="yellow"/>
+        </w:rPr>
+      </w:pPr>
+      <w:r>
+        <w:rPr>
+          <w:highlight w:val="yellow"/>
+        </w:rPr>
+        <w:t>&lt;/div&gt;</w:t>
+      </w:r>
+    </w:p>
+    <w:p>
+      <w:pPr>
+        <w:pStyle w:val="Normal1"/>
+        <w:rPr>
+          <w:highlight w:val="yellow"/>
+        </w:rPr>
+      </w:pPr>
+      <w:r>
+        <w:rPr>
+          <w:highlight w:val="yellow"/>
+        </w:rPr>
+        <w:t>&lt;br /&gt;</w:t>
+      </w:r>
+    </w:p>
+    <w:p>
+      <w:pPr>
+        <w:pStyle w:val="Normal1"/>
+        <w:rPr>
+          <w:highlight w:val="yellow"/>
+        </w:rPr>
+      </w:pPr>
+      <w:r>
+        <w:rPr>
+          <w:highlight w:val="yellow"/>
+        </w:rPr>
+      </w:r>
+    </w:p>
+    <w:p>
+      <w:pPr>
+        <w:pStyle w:val="Normal1"/>
+        <w:rPr>
+          <w:highlight w:val="yellow"/>
+        </w:rPr>
+      </w:pPr>
+      <w:r>
+        <w:rPr>
+          <w:highlight w:val="yellow"/>
+        </w:rPr>
+        <w:t>&lt;div class="row"&gt;</w:t>
+      </w:r>
+    </w:p>
+    <w:p>
+      <w:pPr>
+        <w:pStyle w:val="Normal1"/>
+        <w:rPr>
+          <w:highlight w:val="yellow"/>
+        </w:rPr>
+      </w:pPr>
+      <w:r>
+        <w:rPr>
+          <w:highlight w:val="yellow"/>
+        </w:rPr>
+        <w:t xml:space="preserve">    </w:t>
+      </w:r>
+      <w:r>
+        <w:rPr>
+          <w:highlight w:val="yellow"/>
+        </w:rPr>
+        <w:t>&lt;div class="col-md-5"&gt;</w:t>
       </w:r>
     </w:p>
     <w:p>
@@ -14612,7 +15006,7 @@
         <w:rPr>
           <w:highlight w:val="yellow"/>
         </w:rPr>
-        <w:t>&lt;dd&gt;</w:t>
+        <w:t>&lt;div class="panel panel-default"&gt;</w:t>
       </w:r>
     </w:p>
     <w:p>
@@ -14632,7 +15026,547 @@
         <w:rPr>
           <w:highlight w:val="yellow"/>
         </w:rPr>
-        <w:t>@Html.DisplayFor(model =&gt; model.ProductQualifications)</w:t>
+        <w:t>&lt;div class="panel-heading"&gt;</w:t>
+      </w:r>
+    </w:p>
+    <w:p>
+      <w:pPr>
+        <w:pStyle w:val="Normal1"/>
+        <w:rPr>
+          <w:highlight w:val="yellow"/>
+        </w:rPr>
+      </w:pPr>
+      <w:r>
+        <w:rPr>
+          <w:highlight w:val="yellow"/>
+        </w:rPr>
+        <w:t xml:space="preserve">                </w:t>
+      </w:r>
+      <w:r>
+        <w:rPr>
+          <w:highlight w:val="yellow"/>
+        </w:rPr>
+        <w:t>&lt;h3 class="panel-title"&gt;Product Images&lt;/h3&gt;</w:t>
+      </w:r>
+    </w:p>
+    <w:p>
+      <w:pPr>
+        <w:pStyle w:val="Normal1"/>
+        <w:rPr>
+          <w:highlight w:val="yellow"/>
+        </w:rPr>
+      </w:pPr>
+      <w:r>
+        <w:rPr>
+          <w:highlight w:val="yellow"/>
+        </w:rPr>
+        <w:t xml:space="preserve">            </w:t>
+      </w:r>
+      <w:r>
+        <w:rPr>
+          <w:highlight w:val="yellow"/>
+        </w:rPr>
+        <w:t>&lt;/div&gt;</w:t>
+      </w:r>
+    </w:p>
+    <w:p>
+      <w:pPr>
+        <w:pStyle w:val="Normal1"/>
+        <w:rPr>
+          <w:highlight w:val="yellow"/>
+        </w:rPr>
+      </w:pPr>
+      <w:r>
+        <w:rPr>
+          <w:highlight w:val="yellow"/>
+        </w:rPr>
+        <w:t xml:space="preserve">            </w:t>
+      </w:r>
+      <w:r>
+        <w:rPr>
+          <w:highlight w:val="yellow"/>
+        </w:rPr>
+        <w:t>&lt;div class="panel-body"&gt;</w:t>
+      </w:r>
+    </w:p>
+    <w:p>
+      <w:pPr>
+        <w:pStyle w:val="Normal1"/>
+        <w:rPr>
+          <w:highlight w:val="yellow"/>
+        </w:rPr>
+      </w:pPr>
+      <w:r>
+        <w:rPr>
+          <w:highlight w:val="yellow"/>
+        </w:rPr>
+        <w:t xml:space="preserve">                </w:t>
+      </w:r>
+      <w:r>
+        <w:rPr>
+          <w:highlight w:val="yellow"/>
+        </w:rPr>
+        <w:t>&lt;table class="table table-hover table-responsive table-striped" id="MyTableImages"&gt;</w:t>
+      </w:r>
+    </w:p>
+    <w:p>
+      <w:pPr>
+        <w:pStyle w:val="Normal1"/>
+        <w:rPr>
+          <w:highlight w:val="yellow"/>
+        </w:rPr>
+      </w:pPr>
+      <w:r>
+        <w:rPr>
+          <w:highlight w:val="yellow"/>
+        </w:rPr>
+        <w:t xml:space="preserve">                    </w:t>
+      </w:r>
+      <w:r>
+        <w:rPr>
+          <w:highlight w:val="yellow"/>
+        </w:rPr>
+        <w:t>&lt;thead&gt;</w:t>
+      </w:r>
+    </w:p>
+    <w:p>
+      <w:pPr>
+        <w:pStyle w:val="Normal1"/>
+        <w:rPr>
+          <w:highlight w:val="yellow"/>
+        </w:rPr>
+      </w:pPr>
+      <w:r>
+        <w:rPr>
+          <w:highlight w:val="yellow"/>
+        </w:rPr>
+        <w:t xml:space="preserve">                        </w:t>
+      </w:r>
+      <w:r>
+        <w:rPr>
+          <w:highlight w:val="yellow"/>
+        </w:rPr>
+        <w:t>&lt;tr&gt;</w:t>
+      </w:r>
+    </w:p>
+    <w:p>
+      <w:pPr>
+        <w:pStyle w:val="Normal1"/>
+        <w:rPr>
+          <w:highlight w:val="yellow"/>
+        </w:rPr>
+      </w:pPr>
+      <w:r>
+        <w:rPr>
+          <w:highlight w:val="yellow"/>
+        </w:rPr>
+        <w:t xml:space="preserve">                            </w:t>
+      </w:r>
+      <w:r>
+        <w:rPr>
+          <w:highlight w:val="yellow"/>
+        </w:rPr>
+        <w:t>&lt;th&gt;</w:t>
+      </w:r>
+    </w:p>
+    <w:p>
+      <w:pPr>
+        <w:pStyle w:val="Normal1"/>
+        <w:rPr>
+          <w:highlight w:val="yellow"/>
+        </w:rPr>
+      </w:pPr>
+      <w:r>
+        <w:rPr>
+          <w:highlight w:val="yellow"/>
+        </w:rPr>
+        <w:t xml:space="preserve">                                </w:t>
+      </w:r>
+      <w:r>
+        <w:rPr>
+          <w:highlight w:val="yellow"/>
+        </w:rPr>
+        <w:t>@Html.DisplayNameFor(model =&gt; model.ProductImages.FirstOrDefault().ImageFullPath)</w:t>
+      </w:r>
+    </w:p>
+    <w:p>
+      <w:pPr>
+        <w:pStyle w:val="Normal1"/>
+        <w:rPr>
+          <w:highlight w:val="yellow"/>
+        </w:rPr>
+      </w:pPr>
+      <w:r>
+        <w:rPr>
+          <w:highlight w:val="yellow"/>
+        </w:rPr>
+        <w:t xml:space="preserve">                            </w:t>
+      </w:r>
+      <w:r>
+        <w:rPr>
+          <w:highlight w:val="yellow"/>
+        </w:rPr>
+        <w:t>&lt;/th&gt;</w:t>
+      </w:r>
+    </w:p>
+    <w:p>
+      <w:pPr>
+        <w:pStyle w:val="Normal1"/>
+        <w:rPr>
+          <w:highlight w:val="yellow"/>
+        </w:rPr>
+      </w:pPr>
+      <w:r>
+        <w:rPr>
+          <w:highlight w:val="yellow"/>
+        </w:rPr>
+        <w:t xml:space="preserve">                            </w:t>
+      </w:r>
+      <w:r>
+        <w:rPr>
+          <w:highlight w:val="yellow"/>
+        </w:rPr>
+        <w:t>&lt;th&gt;&lt;/th&gt;</w:t>
+      </w:r>
+    </w:p>
+    <w:p>
+      <w:pPr>
+        <w:pStyle w:val="Normal1"/>
+        <w:rPr>
+          <w:highlight w:val="yellow"/>
+        </w:rPr>
+      </w:pPr>
+      <w:r>
+        <w:rPr>
+          <w:highlight w:val="yellow"/>
+        </w:rPr>
+        <w:t xml:space="preserve">                        </w:t>
+      </w:r>
+      <w:r>
+        <w:rPr>
+          <w:highlight w:val="yellow"/>
+        </w:rPr>
+        <w:t>&lt;/tr&gt;</w:t>
+      </w:r>
+    </w:p>
+    <w:p>
+      <w:pPr>
+        <w:pStyle w:val="Normal1"/>
+        <w:rPr>
+          <w:highlight w:val="yellow"/>
+        </w:rPr>
+      </w:pPr>
+      <w:r>
+        <w:rPr>
+          <w:highlight w:val="yellow"/>
+        </w:rPr>
+        <w:t xml:space="preserve">                    </w:t>
+      </w:r>
+      <w:r>
+        <w:rPr>
+          <w:highlight w:val="yellow"/>
+        </w:rPr>
+        <w:t>&lt;/thead&gt;</w:t>
+      </w:r>
+    </w:p>
+    <w:p>
+      <w:pPr>
+        <w:pStyle w:val="Normal1"/>
+        <w:rPr>
+          <w:highlight w:val="yellow"/>
+        </w:rPr>
+      </w:pPr>
+      <w:r>
+        <w:rPr>
+          <w:highlight w:val="yellow"/>
+        </w:rPr>
+        <w:t xml:space="preserve">                    </w:t>
+      </w:r>
+      <w:r>
+        <w:rPr>
+          <w:highlight w:val="yellow"/>
+        </w:rPr>
+        <w:t>&lt;tbody&gt;</w:t>
+      </w:r>
+    </w:p>
+    <w:p>
+      <w:pPr>
+        <w:pStyle w:val="Normal1"/>
+        <w:rPr>
+          <w:highlight w:val="yellow"/>
+        </w:rPr>
+      </w:pPr>
+      <w:r>
+        <w:rPr>
+          <w:highlight w:val="yellow"/>
+        </w:rPr>
+        <w:t xml:space="preserve">                        </w:t>
+      </w:r>
+      <w:r>
+        <w:rPr>
+          <w:highlight w:val="yellow"/>
+        </w:rPr>
+        <w:t>@foreach (var item in Model.ProductImages)</w:t>
+      </w:r>
+    </w:p>
+    <w:p>
+      <w:pPr>
+        <w:pStyle w:val="Normal1"/>
+        <w:rPr>
+          <w:highlight w:val="yellow"/>
+        </w:rPr>
+      </w:pPr>
+      <w:r>
+        <w:rPr>
+          <w:highlight w:val="yellow"/>
+        </w:rPr>
+        <w:t xml:space="preserve">                        </w:t>
+      </w:r>
+      <w:r>
+        <w:rPr>
+          <w:highlight w:val="yellow"/>
+        </w:rPr>
+        <w:t>{</w:t>
+      </w:r>
+    </w:p>
+    <w:p>
+      <w:pPr>
+        <w:pStyle w:val="Normal1"/>
+        <w:rPr>
+          <w:highlight w:val="yellow"/>
+        </w:rPr>
+      </w:pPr>
+      <w:r>
+        <w:rPr>
+          <w:highlight w:val="yellow"/>
+        </w:rPr>
+        <w:t xml:space="preserve">                            </w:t>
+      </w:r>
+      <w:r>
+        <w:rPr>
+          <w:highlight w:val="yellow"/>
+        </w:rPr>
+        <w:t>&lt;tr&gt;</w:t>
+      </w:r>
+    </w:p>
+    <w:p>
+      <w:pPr>
+        <w:pStyle w:val="Normal1"/>
+        <w:rPr>
+          <w:highlight w:val="yellow"/>
+        </w:rPr>
+      </w:pPr>
+      <w:r>
+        <w:rPr>
+          <w:highlight w:val="yellow"/>
+        </w:rPr>
+        <w:t xml:space="preserve">                                </w:t>
+      </w:r>
+      <w:r>
+        <w:rPr>
+          <w:highlight w:val="yellow"/>
+        </w:rPr>
+        <w:t>&lt;td&gt;</w:t>
+      </w:r>
+    </w:p>
+    <w:p>
+      <w:pPr>
+        <w:pStyle w:val="Normal1"/>
+        <w:rPr>
+          <w:highlight w:val="yellow"/>
+        </w:rPr>
+      </w:pPr>
+      <w:r>
+        <w:rPr>
+          <w:highlight w:val="yellow"/>
+        </w:rPr>
+        <w:t xml:space="preserve">                                    </w:t>
+      </w:r>
+      <w:r>
+        <w:rPr>
+          <w:highlight w:val="yellow"/>
+        </w:rPr>
+        <w:t>&lt;img src="@item.ImageFullPath" style="width:200px;height:200px;max-width: 100%; height: auto;" /&gt;</w:t>
+      </w:r>
+    </w:p>
+    <w:p>
+      <w:pPr>
+        <w:pStyle w:val="Normal1"/>
+        <w:rPr>
+          <w:highlight w:val="yellow"/>
+        </w:rPr>
+      </w:pPr>
+      <w:r>
+        <w:rPr>
+          <w:highlight w:val="yellow"/>
+        </w:rPr>
+        <w:t xml:space="preserve">                                </w:t>
+      </w:r>
+      <w:r>
+        <w:rPr>
+          <w:highlight w:val="yellow"/>
+        </w:rPr>
+        <w:t>&lt;/td&gt;</w:t>
+      </w:r>
+    </w:p>
+    <w:p>
+      <w:pPr>
+        <w:pStyle w:val="Normal1"/>
+        <w:rPr>
+          <w:highlight w:val="yellow"/>
+        </w:rPr>
+      </w:pPr>
+      <w:r>
+        <w:rPr>
+          <w:highlight w:val="yellow"/>
+        </w:rPr>
+        <w:t xml:space="preserve">                                </w:t>
+      </w:r>
+      <w:r>
+        <w:rPr>
+          <w:highlight w:val="yellow"/>
+        </w:rPr>
+        <w:t>&lt;td&gt;</w:t>
+      </w:r>
+    </w:p>
+    <w:p>
+      <w:pPr>
+        <w:pStyle w:val="Normal1"/>
+        <w:rPr>
+          <w:highlight w:val="yellow"/>
+        </w:rPr>
+      </w:pPr>
+      <w:r>
+        <w:rPr>
+          <w:highlight w:val="yellow"/>
+        </w:rPr>
+        <w:t xml:space="preserve">                                    </w:t>
+      </w:r>
+      <w:r>
+        <w:rPr>
+          <w:highlight w:val="yellow"/>
+        </w:rPr>
+        <w:t>&lt;button data-id="@item.Id" class="btn btn-danger deleteItem" data-toggle="modal" data-target="#deleteDialog"&gt;&lt;i class="glyphicon glyphicon-trash"&gt;&lt;/i&gt;&lt;/button&gt;</w:t>
+      </w:r>
+    </w:p>
+    <w:p>
+      <w:pPr>
+        <w:pStyle w:val="Normal1"/>
+        <w:rPr>
+          <w:highlight w:val="yellow"/>
+        </w:rPr>
+      </w:pPr>
+      <w:r>
+        <w:rPr>
+          <w:highlight w:val="yellow"/>
+        </w:rPr>
+        <w:t xml:space="preserve">                                </w:t>
+      </w:r>
+      <w:r>
+        <w:rPr>
+          <w:highlight w:val="yellow"/>
+        </w:rPr>
+        <w:t>&lt;/td&gt;</w:t>
+      </w:r>
+    </w:p>
+    <w:p>
+      <w:pPr>
+        <w:pStyle w:val="Normal1"/>
+        <w:rPr>
+          <w:highlight w:val="yellow"/>
+        </w:rPr>
+      </w:pPr>
+      <w:r>
+        <w:rPr>
+          <w:highlight w:val="yellow"/>
+        </w:rPr>
+        <w:t xml:space="preserve">                            </w:t>
+      </w:r>
+      <w:r>
+        <w:rPr>
+          <w:highlight w:val="yellow"/>
+        </w:rPr>
+        <w:t>&lt;/tr&gt;</w:t>
+      </w:r>
+    </w:p>
+    <w:p>
+      <w:pPr>
+        <w:pStyle w:val="Normal1"/>
+        <w:rPr>
+          <w:highlight w:val="yellow"/>
+        </w:rPr>
+      </w:pPr>
+      <w:r>
+        <w:rPr>
+          <w:highlight w:val="yellow"/>
+        </w:rPr>
+        <w:t xml:space="preserve">                        </w:t>
+      </w:r>
+      <w:r>
+        <w:rPr>
+          <w:highlight w:val="yellow"/>
+        </w:rPr>
+        <w:t>}</w:t>
+      </w:r>
+    </w:p>
+    <w:p>
+      <w:pPr>
+        <w:pStyle w:val="Normal1"/>
+        <w:rPr>
+          <w:highlight w:val="yellow"/>
+        </w:rPr>
+      </w:pPr>
+      <w:r>
+        <w:rPr>
+          <w:highlight w:val="yellow"/>
+        </w:rPr>
+        <w:t xml:space="preserve">                    </w:t>
+      </w:r>
+      <w:r>
+        <w:rPr>
+          <w:highlight w:val="yellow"/>
+        </w:rPr>
+        <w:t>&lt;/tbody&gt;</w:t>
+      </w:r>
+    </w:p>
+    <w:p>
+      <w:pPr>
+        <w:pStyle w:val="Normal1"/>
+        <w:rPr>
+          <w:highlight w:val="yellow"/>
+        </w:rPr>
+      </w:pPr>
+      <w:r>
+        <w:rPr>
+          <w:highlight w:val="yellow"/>
+        </w:rPr>
+        <w:t xml:space="preserve">                </w:t>
+      </w:r>
+      <w:r>
+        <w:rPr>
+          <w:highlight w:val="yellow"/>
+        </w:rPr>
+        <w:t>&lt;/table&gt;</w:t>
+      </w:r>
+    </w:p>
+    <w:p>
+      <w:pPr>
+        <w:pStyle w:val="Normal1"/>
+        <w:rPr>
+          <w:highlight w:val="yellow"/>
+        </w:rPr>
+      </w:pPr>
+      <w:r>
+        <w:rPr>
+          <w:highlight w:val="yellow"/>
+        </w:rPr>
+        <w:t xml:space="preserve">            </w:t>
+      </w:r>
+      <w:r>
+        <w:rPr>
+          <w:highlight w:val="yellow"/>
+        </w:rPr>
+        <w:t>&lt;/div&gt;</w:t>
       </w:r>
     </w:p>
     <w:p>
@@ -14652,7 +15586,7 @@
         <w:rPr>
           <w:highlight w:val="yellow"/>
         </w:rPr>
-        <w:t>&lt;/dd&gt;</w:t>
+        <w:t>&lt;/div&gt;</w:t>
       </w:r>
     </w:p>
     <w:p>
@@ -14672,20 +15606,6 @@
         <w:rPr>
           <w:highlight w:val="yellow"/>
         </w:rPr>
-        <w:t>&lt;/dl&gt;</w:t>
-      </w:r>
-    </w:p>
-    <w:p>
-      <w:pPr>
-        <w:pStyle w:val="Normal1"/>
-        <w:rPr>
-          <w:highlight w:val="yellow"/>
-        </w:rPr>
-      </w:pPr>
-      <w:r>
-        <w:rPr>
-          <w:highlight w:val="yellow"/>
-        </w:rPr>
         <w:t>&lt;/div&gt;</w:t>
       </w:r>
     </w:p>
@@ -14700,27 +15620,894 @@
         <w:rPr>
           <w:highlight w:val="yellow"/>
         </w:rPr>
-        <w:t>&lt;div&gt;</w:t>
-      </w:r>
-    </w:p>
-    <w:p>
-      <w:pPr>
-        <w:pStyle w:val="Normal1"/>
-        <w:rPr>
-          <w:highlight w:val="yellow"/>
-        </w:rPr>
-      </w:pPr>
-      <w:r>
-        <w:rPr>
-          <w:highlight w:val="yellow"/>
-        </w:rPr>
         <w:t xml:space="preserve">    </w:t>
       </w:r>
-      <w:r>
-        <w:rPr>
-          <w:highlight w:val="yellow"/>
-        </w:rPr>
-        <w:t>&lt;a asp-action="AddImage" asp-route-id="@Model.Id" class="btn btn-primary"&gt;&lt;i class="glyphicon glyphicon-plus"&gt;&lt;/i&gt; Image&lt;/a&gt;</w:t>
+      <w:bookmarkStart w:id="44" w:name="__DdeLink__2264_2311854896"/>
+      <w:r>
+        <w:rPr>
+          <w:highlight w:val="yellow"/>
+        </w:rPr>
+        <w:t>&lt;div class="col-md-7"&gt;</w:t>
+      </w:r>
+    </w:p>
+    <w:p>
+      <w:pPr>
+        <w:pStyle w:val="Normal1"/>
+        <w:rPr>
+          <w:highlight w:val="yellow"/>
+        </w:rPr>
+      </w:pPr>
+      <w:r>
+        <w:rPr>
+          <w:highlight w:val="yellow"/>
+        </w:rPr>
+        <w:t xml:space="preserve">        </w:t>
+      </w:r>
+      <w:r>
+        <w:rPr>
+          <w:highlight w:val="yellow"/>
+        </w:rPr>
+        <w:t>&lt;div class="panel panel-default"&gt;</w:t>
+      </w:r>
+    </w:p>
+    <w:p>
+      <w:pPr>
+        <w:pStyle w:val="Normal1"/>
+        <w:rPr>
+          <w:highlight w:val="yellow"/>
+        </w:rPr>
+      </w:pPr>
+      <w:r>
+        <w:rPr>
+          <w:highlight w:val="yellow"/>
+        </w:rPr>
+        <w:t xml:space="preserve">            </w:t>
+      </w:r>
+      <w:r>
+        <w:rPr>
+          <w:highlight w:val="yellow"/>
+        </w:rPr>
+        <w:t>&lt;div class="panel-heading"&gt;</w:t>
+      </w:r>
+    </w:p>
+    <w:p>
+      <w:pPr>
+        <w:pStyle w:val="Normal1"/>
+        <w:rPr>
+          <w:highlight w:val="yellow"/>
+        </w:rPr>
+      </w:pPr>
+      <w:r>
+        <w:rPr>
+          <w:highlight w:val="yellow"/>
+        </w:rPr>
+        <w:t xml:space="preserve">                </w:t>
+      </w:r>
+      <w:r>
+        <w:rPr>
+          <w:highlight w:val="yellow"/>
+        </w:rPr>
+        <w:t>&lt;h3 class="panel-title"&gt;Qualifications&lt;/h3&gt;</w:t>
+      </w:r>
+    </w:p>
+    <w:p>
+      <w:pPr>
+        <w:pStyle w:val="Normal1"/>
+        <w:rPr>
+          <w:highlight w:val="yellow"/>
+        </w:rPr>
+      </w:pPr>
+      <w:r>
+        <w:rPr>
+          <w:highlight w:val="yellow"/>
+        </w:rPr>
+        <w:t xml:space="preserve">            </w:t>
+      </w:r>
+      <w:r>
+        <w:rPr>
+          <w:highlight w:val="yellow"/>
+        </w:rPr>
+        <w:t>&lt;/div&gt;</w:t>
+      </w:r>
+    </w:p>
+    <w:p>
+      <w:pPr>
+        <w:pStyle w:val="Normal1"/>
+        <w:rPr>
+          <w:highlight w:val="yellow"/>
+        </w:rPr>
+      </w:pPr>
+      <w:r>
+        <w:rPr>
+          <w:highlight w:val="yellow"/>
+        </w:rPr>
+        <w:t xml:space="preserve">            </w:t>
+      </w:r>
+      <w:r>
+        <w:rPr>
+          <w:highlight w:val="yellow"/>
+        </w:rPr>
+        <w:t>&lt;div class="panel-body"&gt;</w:t>
+      </w:r>
+    </w:p>
+    <w:p>
+      <w:pPr>
+        <w:pStyle w:val="Normal1"/>
+        <w:rPr>
+          <w:highlight w:val="yellow"/>
+        </w:rPr>
+      </w:pPr>
+      <w:r>
+        <w:rPr>
+          <w:highlight w:val="yellow"/>
+        </w:rPr>
+        <w:t xml:space="preserve">                </w:t>
+      </w:r>
+      <w:r>
+        <w:rPr>
+          <w:highlight w:val="yellow"/>
+        </w:rPr>
+        <w:t>&lt;table class="table table-hover table-responsive table-striped" id="MyTableQualifications"&gt;</w:t>
+      </w:r>
+    </w:p>
+    <w:p>
+      <w:pPr>
+        <w:pStyle w:val="Normal1"/>
+        <w:rPr>
+          <w:highlight w:val="yellow"/>
+        </w:rPr>
+      </w:pPr>
+      <w:r>
+        <w:rPr>
+          <w:highlight w:val="yellow"/>
+        </w:rPr>
+        <w:t xml:space="preserve">                    </w:t>
+      </w:r>
+      <w:r>
+        <w:rPr>
+          <w:highlight w:val="yellow"/>
+        </w:rPr>
+        <w:t>&lt;thead&gt;</w:t>
+      </w:r>
+    </w:p>
+    <w:p>
+      <w:pPr>
+        <w:pStyle w:val="Normal1"/>
+        <w:rPr>
+          <w:highlight w:val="yellow"/>
+        </w:rPr>
+      </w:pPr>
+      <w:r>
+        <w:rPr>
+          <w:highlight w:val="yellow"/>
+        </w:rPr>
+        <w:t xml:space="preserve">                        </w:t>
+      </w:r>
+      <w:r>
+        <w:rPr>
+          <w:highlight w:val="yellow"/>
+        </w:rPr>
+        <w:t>&lt;tr&gt;</w:t>
+      </w:r>
+    </w:p>
+    <w:p>
+      <w:pPr>
+        <w:pStyle w:val="Normal1"/>
+        <w:rPr>
+          <w:highlight w:val="yellow"/>
+        </w:rPr>
+      </w:pPr>
+      <w:r>
+        <w:rPr>
+          <w:highlight w:val="yellow"/>
+        </w:rPr>
+        <w:t xml:space="preserve">                            </w:t>
+      </w:r>
+      <w:r>
+        <w:rPr>
+          <w:highlight w:val="yellow"/>
+        </w:rPr>
+        <w:t>&lt;th&gt;</w:t>
+      </w:r>
+    </w:p>
+    <w:p>
+      <w:pPr>
+        <w:pStyle w:val="Normal1"/>
+        <w:rPr>
+          <w:highlight w:val="yellow"/>
+        </w:rPr>
+      </w:pPr>
+      <w:r>
+        <w:rPr>
+          <w:highlight w:val="yellow"/>
+        </w:rPr>
+        <w:t xml:space="preserve">                                </w:t>
+      </w:r>
+      <w:r>
+        <w:rPr>
+          <w:highlight w:val="yellow"/>
+        </w:rPr>
+        <w:t>@Html.DisplayNameFor(model =&gt; model.Qualifications.FirstOrDefault().DateLocal)</w:t>
+      </w:r>
+    </w:p>
+    <w:p>
+      <w:pPr>
+        <w:pStyle w:val="Normal1"/>
+        <w:rPr>
+          <w:highlight w:val="yellow"/>
+        </w:rPr>
+      </w:pPr>
+      <w:r>
+        <w:rPr>
+          <w:highlight w:val="yellow"/>
+        </w:rPr>
+        <w:t xml:space="preserve">                            </w:t>
+      </w:r>
+      <w:r>
+        <w:rPr>
+          <w:highlight w:val="yellow"/>
+        </w:rPr>
+        <w:t>&lt;/th&gt;</w:t>
+      </w:r>
+    </w:p>
+    <w:p>
+      <w:pPr>
+        <w:pStyle w:val="Normal1"/>
+        <w:rPr>
+          <w:highlight w:val="yellow"/>
+        </w:rPr>
+      </w:pPr>
+      <w:r>
+        <w:rPr>
+          <w:highlight w:val="yellow"/>
+        </w:rPr>
+        <w:t xml:space="preserve">                            </w:t>
+      </w:r>
+      <w:r>
+        <w:rPr>
+          <w:highlight w:val="yellow"/>
+        </w:rPr>
+        <w:t>&lt;th&gt;</w:t>
+      </w:r>
+    </w:p>
+    <w:p>
+      <w:pPr>
+        <w:pStyle w:val="Normal1"/>
+        <w:rPr>
+          <w:highlight w:val="yellow"/>
+        </w:rPr>
+      </w:pPr>
+      <w:r>
+        <w:rPr>
+          <w:highlight w:val="yellow"/>
+        </w:rPr>
+        <w:t xml:space="preserve">                                </w:t>
+      </w:r>
+      <w:r>
+        <w:rPr>
+          <w:highlight w:val="yellow"/>
+        </w:rPr>
+        <w:t>@Html.DisplayNameFor(model =&gt; model.Qualifications.FirstOrDefault().User.Email)</w:t>
+      </w:r>
+    </w:p>
+    <w:p>
+      <w:pPr>
+        <w:pStyle w:val="Normal1"/>
+        <w:rPr>
+          <w:highlight w:val="yellow"/>
+        </w:rPr>
+      </w:pPr>
+      <w:r>
+        <w:rPr>
+          <w:highlight w:val="yellow"/>
+        </w:rPr>
+        <w:t xml:space="preserve">                            </w:t>
+      </w:r>
+      <w:r>
+        <w:rPr>
+          <w:highlight w:val="yellow"/>
+        </w:rPr>
+        <w:t>&lt;/th&gt;</w:t>
+      </w:r>
+    </w:p>
+    <w:p>
+      <w:pPr>
+        <w:pStyle w:val="Normal1"/>
+        <w:rPr>
+          <w:highlight w:val="yellow"/>
+        </w:rPr>
+      </w:pPr>
+      <w:r>
+        <w:rPr>
+          <w:highlight w:val="yellow"/>
+        </w:rPr>
+        <w:t xml:space="preserve">                            </w:t>
+      </w:r>
+      <w:r>
+        <w:rPr>
+          <w:highlight w:val="yellow"/>
+        </w:rPr>
+        <w:t>&lt;th&gt;</w:t>
+      </w:r>
+    </w:p>
+    <w:p>
+      <w:pPr>
+        <w:pStyle w:val="Normal1"/>
+        <w:rPr>
+          <w:highlight w:val="yellow"/>
+        </w:rPr>
+      </w:pPr>
+      <w:r>
+        <w:rPr>
+          <w:highlight w:val="yellow"/>
+        </w:rPr>
+        <w:t xml:space="preserve">                                </w:t>
+      </w:r>
+      <w:r>
+        <w:rPr>
+          <w:highlight w:val="yellow"/>
+        </w:rPr>
+        <w:t>@Html.DisplayNameFor(model =&gt; model.Qualifications.FirstOrDefault().Score)</w:t>
+      </w:r>
+    </w:p>
+    <w:p>
+      <w:pPr>
+        <w:pStyle w:val="Normal1"/>
+        <w:rPr>
+          <w:highlight w:val="yellow"/>
+        </w:rPr>
+      </w:pPr>
+      <w:r>
+        <w:rPr>
+          <w:highlight w:val="yellow"/>
+        </w:rPr>
+        <w:t xml:space="preserve">                            </w:t>
+      </w:r>
+      <w:r>
+        <w:rPr>
+          <w:highlight w:val="yellow"/>
+        </w:rPr>
+        <w:t>&lt;/th&gt;</w:t>
+      </w:r>
+    </w:p>
+    <w:p>
+      <w:pPr>
+        <w:pStyle w:val="Normal1"/>
+        <w:rPr>
+          <w:highlight w:val="yellow"/>
+        </w:rPr>
+      </w:pPr>
+      <w:r>
+        <w:rPr>
+          <w:highlight w:val="yellow"/>
+        </w:rPr>
+        <w:t xml:space="preserve">                            </w:t>
+      </w:r>
+      <w:r>
+        <w:rPr>
+          <w:highlight w:val="yellow"/>
+        </w:rPr>
+        <w:t>&lt;th&gt;</w:t>
+      </w:r>
+    </w:p>
+    <w:p>
+      <w:pPr>
+        <w:pStyle w:val="Normal1"/>
+        <w:rPr>
+          <w:highlight w:val="yellow"/>
+        </w:rPr>
+      </w:pPr>
+      <w:r>
+        <w:rPr>
+          <w:highlight w:val="yellow"/>
+        </w:rPr>
+        <w:t xml:space="preserve">                                </w:t>
+      </w:r>
+      <w:r>
+        <w:rPr>
+          <w:highlight w:val="yellow"/>
+        </w:rPr>
+        <w:t>@Html.DisplayNameFor(model =&gt; model.Qualifications.FirstOrDefault().Remarks)</w:t>
+      </w:r>
+    </w:p>
+    <w:p>
+      <w:pPr>
+        <w:pStyle w:val="Normal1"/>
+        <w:rPr>
+          <w:highlight w:val="yellow"/>
+        </w:rPr>
+      </w:pPr>
+      <w:r>
+        <w:rPr>
+          <w:highlight w:val="yellow"/>
+        </w:rPr>
+        <w:t xml:space="preserve">                            </w:t>
+      </w:r>
+      <w:r>
+        <w:rPr>
+          <w:highlight w:val="yellow"/>
+        </w:rPr>
+        <w:t>&lt;/th&gt;</w:t>
+      </w:r>
+    </w:p>
+    <w:p>
+      <w:pPr>
+        <w:pStyle w:val="Normal1"/>
+        <w:rPr>
+          <w:highlight w:val="yellow"/>
+        </w:rPr>
+      </w:pPr>
+      <w:r>
+        <w:rPr>
+          <w:highlight w:val="yellow"/>
+        </w:rPr>
+        <w:t xml:space="preserve">                        </w:t>
+      </w:r>
+      <w:r>
+        <w:rPr>
+          <w:highlight w:val="yellow"/>
+        </w:rPr>
+        <w:t>&lt;/tr&gt;</w:t>
+      </w:r>
+    </w:p>
+    <w:p>
+      <w:pPr>
+        <w:pStyle w:val="Normal1"/>
+        <w:rPr>
+          <w:highlight w:val="yellow"/>
+        </w:rPr>
+      </w:pPr>
+      <w:r>
+        <w:rPr>
+          <w:highlight w:val="yellow"/>
+        </w:rPr>
+        <w:t xml:space="preserve">                    </w:t>
+      </w:r>
+      <w:r>
+        <w:rPr>
+          <w:highlight w:val="yellow"/>
+        </w:rPr>
+        <w:t>&lt;/thead&gt;</w:t>
+      </w:r>
+    </w:p>
+    <w:p>
+      <w:pPr>
+        <w:pStyle w:val="Normal1"/>
+        <w:rPr>
+          <w:highlight w:val="yellow"/>
+        </w:rPr>
+      </w:pPr>
+      <w:r>
+        <w:rPr>
+          <w:highlight w:val="yellow"/>
+        </w:rPr>
+        <w:t xml:space="preserve">                    </w:t>
+      </w:r>
+      <w:r>
+        <w:rPr>
+          <w:highlight w:val="yellow"/>
+        </w:rPr>
+        <w:t>&lt;tbody&gt;</w:t>
+      </w:r>
+    </w:p>
+    <w:p>
+      <w:pPr>
+        <w:pStyle w:val="Normal1"/>
+        <w:rPr>
+          <w:highlight w:val="yellow"/>
+        </w:rPr>
+      </w:pPr>
+      <w:r>
+        <w:rPr>
+          <w:highlight w:val="yellow"/>
+        </w:rPr>
+        <w:t xml:space="preserve">                        </w:t>
+      </w:r>
+      <w:r>
+        <w:rPr>
+          <w:highlight w:val="yellow"/>
+        </w:rPr>
+        <w:t>@foreach (var item in Model.Qualifications)</w:t>
+      </w:r>
+    </w:p>
+    <w:p>
+      <w:pPr>
+        <w:pStyle w:val="Normal1"/>
+        <w:rPr>
+          <w:highlight w:val="yellow"/>
+        </w:rPr>
+      </w:pPr>
+      <w:r>
+        <w:rPr>
+          <w:highlight w:val="yellow"/>
+        </w:rPr>
+        <w:t xml:space="preserve">                        </w:t>
+      </w:r>
+      <w:r>
+        <w:rPr>
+          <w:highlight w:val="yellow"/>
+        </w:rPr>
+        <w:t>{</w:t>
+      </w:r>
+    </w:p>
+    <w:p>
+      <w:pPr>
+        <w:pStyle w:val="Normal1"/>
+        <w:rPr>
+          <w:highlight w:val="yellow"/>
+        </w:rPr>
+      </w:pPr>
+      <w:r>
+        <w:rPr>
+          <w:highlight w:val="yellow"/>
+        </w:rPr>
+        <w:t xml:space="preserve">                        </w:t>
+      </w:r>
+      <w:r>
+        <w:rPr>
+          <w:highlight w:val="yellow"/>
+        </w:rPr>
+        <w:t>&lt;tr&gt;</w:t>
+      </w:r>
+    </w:p>
+    <w:p>
+      <w:pPr>
+        <w:pStyle w:val="Normal1"/>
+        <w:rPr>
+          <w:highlight w:val="yellow"/>
+        </w:rPr>
+      </w:pPr>
+      <w:r>
+        <w:rPr>
+          <w:highlight w:val="yellow"/>
+        </w:rPr>
+        <w:t xml:space="preserve">                            </w:t>
+      </w:r>
+      <w:r>
+        <w:rPr>
+          <w:highlight w:val="yellow"/>
+        </w:rPr>
+        <w:t>&lt;td&gt;</w:t>
+      </w:r>
+    </w:p>
+    <w:p>
+      <w:pPr>
+        <w:pStyle w:val="Normal1"/>
+        <w:rPr>
+          <w:highlight w:val="yellow"/>
+        </w:rPr>
+      </w:pPr>
+      <w:r>
+        <w:rPr>
+          <w:highlight w:val="yellow"/>
+        </w:rPr>
+        <w:t xml:space="preserve">                                </w:t>
+      </w:r>
+      <w:r>
+        <w:rPr>
+          <w:highlight w:val="yellow"/>
+        </w:rPr>
+        <w:t>@Html.DisplayFor(modelItem =&gt; item.DateLocal)</w:t>
+      </w:r>
+    </w:p>
+    <w:p>
+      <w:pPr>
+        <w:pStyle w:val="Normal1"/>
+        <w:rPr>
+          <w:highlight w:val="yellow"/>
+        </w:rPr>
+      </w:pPr>
+      <w:r>
+        <w:rPr>
+          <w:highlight w:val="yellow"/>
+        </w:rPr>
+        <w:t xml:space="preserve">                            </w:t>
+      </w:r>
+      <w:r>
+        <w:rPr>
+          <w:highlight w:val="yellow"/>
+        </w:rPr>
+        <w:t>&lt;/td&gt;</w:t>
+      </w:r>
+    </w:p>
+    <w:p>
+      <w:pPr>
+        <w:pStyle w:val="Normal1"/>
+        <w:rPr>
+          <w:highlight w:val="yellow"/>
+        </w:rPr>
+      </w:pPr>
+      <w:r>
+        <w:rPr>
+          <w:highlight w:val="yellow"/>
+        </w:rPr>
+        <w:t xml:space="preserve">                            </w:t>
+      </w:r>
+      <w:r>
+        <w:rPr>
+          <w:highlight w:val="yellow"/>
+        </w:rPr>
+        <w:t>&lt;td&gt;</w:t>
+      </w:r>
+    </w:p>
+    <w:p>
+      <w:pPr>
+        <w:pStyle w:val="Normal1"/>
+        <w:rPr>
+          <w:highlight w:val="yellow"/>
+        </w:rPr>
+      </w:pPr>
+      <w:r>
+        <w:rPr>
+          <w:highlight w:val="yellow"/>
+        </w:rPr>
+        <w:t xml:space="preserve">                                </w:t>
+      </w:r>
+      <w:r>
+        <w:rPr>
+          <w:highlight w:val="yellow"/>
+        </w:rPr>
+        <w:t>@Html.DisplayFor(modelItem =&gt; item.User.Email)</w:t>
+      </w:r>
+    </w:p>
+    <w:p>
+      <w:pPr>
+        <w:pStyle w:val="Normal1"/>
+        <w:rPr>
+          <w:highlight w:val="yellow"/>
+        </w:rPr>
+      </w:pPr>
+      <w:r>
+        <w:rPr>
+          <w:highlight w:val="yellow"/>
+        </w:rPr>
+        <w:t xml:space="preserve">                            </w:t>
+      </w:r>
+      <w:r>
+        <w:rPr>
+          <w:highlight w:val="yellow"/>
+        </w:rPr>
+        <w:t>&lt;/td&gt;</w:t>
+      </w:r>
+    </w:p>
+    <w:p>
+      <w:pPr>
+        <w:pStyle w:val="Normal1"/>
+        <w:rPr>
+          <w:highlight w:val="yellow"/>
+        </w:rPr>
+      </w:pPr>
+      <w:r>
+        <w:rPr>
+          <w:highlight w:val="yellow"/>
+        </w:rPr>
+        <w:t xml:space="preserve">                            </w:t>
+      </w:r>
+      <w:r>
+        <w:rPr>
+          <w:highlight w:val="yellow"/>
+        </w:rPr>
+        <w:t>&lt;td&gt;</w:t>
+      </w:r>
+    </w:p>
+    <w:p>
+      <w:pPr>
+        <w:pStyle w:val="Normal1"/>
+        <w:rPr>
+          <w:highlight w:val="yellow"/>
+        </w:rPr>
+      </w:pPr>
+      <w:r>
+        <w:rPr>
+          <w:highlight w:val="yellow"/>
+        </w:rPr>
+        <w:t xml:space="preserve">                                </w:t>
+      </w:r>
+      <w:r>
+        <w:rPr>
+          <w:highlight w:val="yellow"/>
+        </w:rPr>
+        <w:t>@Html.DisplayFor(modelItem =&gt; item.Score)</w:t>
+      </w:r>
+    </w:p>
+    <w:p>
+      <w:pPr>
+        <w:pStyle w:val="Normal1"/>
+        <w:rPr>
+          <w:highlight w:val="yellow"/>
+        </w:rPr>
+      </w:pPr>
+      <w:r>
+        <w:rPr>
+          <w:highlight w:val="yellow"/>
+        </w:rPr>
+        <w:t xml:space="preserve">                            </w:t>
+      </w:r>
+      <w:r>
+        <w:rPr>
+          <w:highlight w:val="yellow"/>
+        </w:rPr>
+        <w:t>&lt;/td&gt;</w:t>
+      </w:r>
+    </w:p>
+    <w:p>
+      <w:pPr>
+        <w:pStyle w:val="Normal1"/>
+        <w:rPr>
+          <w:highlight w:val="yellow"/>
+        </w:rPr>
+      </w:pPr>
+      <w:r>
+        <w:rPr>
+          <w:highlight w:val="yellow"/>
+        </w:rPr>
+        <w:t xml:space="preserve">                            </w:t>
+      </w:r>
+      <w:r>
+        <w:rPr>
+          <w:highlight w:val="yellow"/>
+        </w:rPr>
+        <w:t>&lt;td&gt;</w:t>
+      </w:r>
+    </w:p>
+    <w:p>
+      <w:pPr>
+        <w:pStyle w:val="Normal1"/>
+        <w:rPr>
+          <w:highlight w:val="yellow"/>
+        </w:rPr>
+      </w:pPr>
+      <w:r>
+        <w:rPr>
+          <w:highlight w:val="yellow"/>
+        </w:rPr>
+        <w:t xml:space="preserve">                                </w:t>
+      </w:r>
+      <w:r>
+        <w:rPr>
+          <w:highlight w:val="yellow"/>
+        </w:rPr>
+        <w:t>@Html.DisplayFor(modelItem =&gt; item.Remarks)</w:t>
+      </w:r>
+    </w:p>
+    <w:p>
+      <w:pPr>
+        <w:pStyle w:val="Normal1"/>
+        <w:rPr>
+          <w:highlight w:val="yellow"/>
+        </w:rPr>
+      </w:pPr>
+      <w:r>
+        <w:rPr>
+          <w:highlight w:val="yellow"/>
+        </w:rPr>
+        <w:t xml:space="preserve">                            </w:t>
+      </w:r>
+      <w:r>
+        <w:rPr>
+          <w:highlight w:val="yellow"/>
+        </w:rPr>
+        <w:t>&lt;/td&gt;</w:t>
+      </w:r>
+    </w:p>
+    <w:p>
+      <w:pPr>
+        <w:pStyle w:val="Normal1"/>
+        <w:rPr>
+          <w:highlight w:val="yellow"/>
+        </w:rPr>
+      </w:pPr>
+      <w:r>
+        <w:rPr>
+          <w:highlight w:val="yellow"/>
+        </w:rPr>
+        <w:t xml:space="preserve">                        </w:t>
+      </w:r>
+      <w:r>
+        <w:rPr>
+          <w:highlight w:val="yellow"/>
+        </w:rPr>
+        <w:t>&lt;/tr&gt;</w:t>
+      </w:r>
+    </w:p>
+    <w:p>
+      <w:pPr>
+        <w:pStyle w:val="Normal1"/>
+        <w:rPr>
+          <w:highlight w:val="yellow"/>
+        </w:rPr>
+      </w:pPr>
+      <w:r>
+        <w:rPr>
+          <w:highlight w:val="yellow"/>
+        </w:rPr>
+        <w:t xml:space="preserve">                        </w:t>
+      </w:r>
+      <w:r>
+        <w:rPr>
+          <w:highlight w:val="yellow"/>
+        </w:rPr>
+        <w:t>}</w:t>
+      </w:r>
+    </w:p>
+    <w:p>
+      <w:pPr>
+        <w:pStyle w:val="Normal1"/>
+        <w:rPr>
+          <w:highlight w:val="yellow"/>
+        </w:rPr>
+      </w:pPr>
+      <w:r>
+        <w:rPr>
+          <w:highlight w:val="yellow"/>
+        </w:rPr>
+        <w:t xml:space="preserve">                    </w:t>
+      </w:r>
+      <w:r>
+        <w:rPr>
+          <w:highlight w:val="yellow"/>
+        </w:rPr>
+        <w:t>&lt;/tbody&gt;</w:t>
+      </w:r>
+    </w:p>
+    <w:p>
+      <w:pPr>
+        <w:pStyle w:val="Normal1"/>
+        <w:rPr>
+          <w:highlight w:val="yellow"/>
+        </w:rPr>
+      </w:pPr>
+      <w:r>
+        <w:rPr>
+          <w:highlight w:val="yellow"/>
+        </w:rPr>
+        <w:t xml:space="preserve">                </w:t>
+      </w:r>
+      <w:r>
+        <w:rPr>
+          <w:highlight w:val="yellow"/>
+        </w:rPr>
+        <w:t>&lt;/table&gt;</w:t>
+      </w:r>
+    </w:p>
+    <w:p>
+      <w:pPr>
+        <w:pStyle w:val="Normal1"/>
+        <w:rPr>
+          <w:highlight w:val="yellow"/>
+        </w:rPr>
+      </w:pPr>
+      <w:r>
+        <w:rPr>
+          <w:highlight w:val="yellow"/>
+        </w:rPr>
+        <w:t xml:space="preserve">            </w:t>
+      </w:r>
+      <w:r>
+        <w:rPr>
+          <w:highlight w:val="yellow"/>
+        </w:rPr>
+        <w:t>&lt;/div&gt;</w:t>
+      </w:r>
+    </w:p>
+    <w:p>
+      <w:pPr>
+        <w:pStyle w:val="Normal1"/>
+        <w:rPr>
+          <w:highlight w:val="yellow"/>
+        </w:rPr>
+      </w:pPr>
+      <w:r>
+        <w:rPr>
+          <w:highlight w:val="yellow"/>
+        </w:rPr>
+        <w:t xml:space="preserve">        </w:t>
+      </w:r>
+      <w:r>
+        <w:rPr>
+          <w:highlight w:val="yellow"/>
+        </w:rPr>
+        <w:t>&lt;/div&gt;</w:t>
       </w:r>
     </w:p>
     <w:p>
@@ -14740,7 +16527,76 @@
         <w:rPr>
           <w:highlight w:val="yellow"/>
         </w:rPr>
-        <w:t>&lt;a asp-action="Edit" asp-route-id="@Model.Id" class="btn btn-warning"&gt;Edit&lt;/a&gt;</w:t>
+        <w:t>&lt;/div&gt;</w:t>
+      </w:r>
+    </w:p>
+    <w:p>
+      <w:pPr>
+        <w:pStyle w:val="Normal1"/>
+        <w:rPr>
+          <w:highlight w:val="yellow"/>
+        </w:rPr>
+      </w:pPr>
+      <w:r>
+        <w:rPr>
+          <w:highlight w:val="yellow"/>
+        </w:rPr>
+        <w:t>&lt;/div&gt;</w:t>
+      </w:r>
+      <w:bookmarkEnd w:id="44"/>
+    </w:p>
+    <w:p>
+      <w:pPr>
+        <w:pStyle w:val="Normal1"/>
+        <w:rPr>
+          <w:highlight w:val="yellow"/>
+        </w:rPr>
+      </w:pPr>
+      <w:r>
+        <w:rPr>
+          <w:highlight w:val="yellow"/>
+        </w:rPr>
+      </w:r>
+    </w:p>
+    <w:p>
+      <w:pPr>
+        <w:pStyle w:val="Normal1"/>
+        <w:rPr>
+          <w:highlight w:val="yellow"/>
+        </w:rPr>
+      </w:pPr>
+      <w:r>
+        <w:rPr>
+          <w:highlight w:val="yellow"/>
+        </w:rPr>
+        <w:t>&lt;partial name="_DeleteDialog" /&gt;</w:t>
+      </w:r>
+    </w:p>
+    <w:p>
+      <w:pPr>
+        <w:pStyle w:val="Normal1"/>
+        <w:rPr>
+          <w:highlight w:val="yellow"/>
+        </w:rPr>
+      </w:pPr>
+      <w:r>
+        <w:rPr>
+          <w:highlight w:val="yellow"/>
+        </w:rPr>
+      </w:r>
+    </w:p>
+    <w:p>
+      <w:pPr>
+        <w:pStyle w:val="Normal1"/>
+        <w:rPr>
+          <w:highlight w:val="yellow"/>
+        </w:rPr>
+      </w:pPr>
+      <w:r>
+        <w:rPr>
+          <w:highlight w:val="yellow"/>
+        </w:rPr>
+        <w:t>@section Scripts {</w:t>
       </w:r>
     </w:p>
     <w:p>
@@ -14760,62 +16616,7 @@
         <w:rPr>
           <w:highlight w:val="yellow"/>
         </w:rPr>
-        <w:t>&lt;a asp-action="Index" class="btn btn-success"&gt;Back to List&lt;/a&gt;</w:t>
-      </w:r>
-    </w:p>
-    <w:p>
-      <w:pPr>
-        <w:pStyle w:val="Normal1"/>
-        <w:rPr>
-          <w:highlight w:val="yellow"/>
-        </w:rPr>
-      </w:pPr>
-      <w:r>
-        <w:rPr>
-          <w:highlight w:val="yellow"/>
-        </w:rPr>
-        <w:t>&lt;/div&gt;</w:t>
-      </w:r>
-    </w:p>
-    <w:p>
-      <w:pPr>
-        <w:pStyle w:val="Normal1"/>
-        <w:rPr>
-          <w:highlight w:val="yellow"/>
-        </w:rPr>
-      </w:pPr>
-      <w:r>
-        <w:rPr>
-          <w:highlight w:val="yellow"/>
-        </w:rPr>
-        <w:t>&lt;br /&gt;</w:t>
-      </w:r>
-    </w:p>
-    <w:p>
-      <w:pPr>
-        <w:pStyle w:val="Normal1"/>
-        <w:rPr>
-          <w:highlight w:val="yellow"/>
-        </w:rPr>
-      </w:pPr>
-      <w:r>
-        <w:rPr>
-          <w:highlight w:val="yellow"/>
-        </w:rPr>
-      </w:r>
-    </w:p>
-    <w:p>
-      <w:pPr>
-        <w:pStyle w:val="Normal1"/>
-        <w:rPr>
-          <w:highlight w:val="yellow"/>
-        </w:rPr>
-      </w:pPr>
-      <w:r>
-        <w:rPr>
-          <w:highlight w:val="yellow"/>
-        </w:rPr>
-        <w:t>&lt;div class="row"&gt;</w:t>
+        <w:t>@{await Html.RenderPartialAsync("_ValidationScriptsPartial");}</w:t>
       </w:r>
     </w:p>
     <w:p>
@@ -14835,7 +16636,60 @@
         <w:rPr>
           <w:highlight w:val="yellow"/>
         </w:rPr>
-        <w:t>&lt;div class="col-md-5"&gt;</w:t>
+        <w:t>&lt;script src="//cdn.datatables.net/1.10.19/js/jquery.dataTables.min.js"&gt;&lt;/script&gt;</w:t>
+      </w:r>
+    </w:p>
+    <w:p>
+      <w:pPr>
+        <w:pStyle w:val="Normal1"/>
+        <w:rPr>
+          <w:highlight w:val="yellow"/>
+        </w:rPr>
+      </w:pPr>
+      <w:r>
+        <w:rPr>
+          <w:highlight w:val="yellow"/>
+        </w:rPr>
+        <w:t xml:space="preserve">    </w:t>
+      </w:r>
+      <w:r>
+        <w:rPr>
+          <w:highlight w:val="yellow"/>
+        </w:rPr>
+        <w:t>&lt;script src="/js/deleteDialog.js"&gt;&lt;/script&gt;</w:t>
+      </w:r>
+    </w:p>
+    <w:p>
+      <w:pPr>
+        <w:pStyle w:val="Normal1"/>
+        <w:rPr>
+          <w:highlight w:val="yellow"/>
+        </w:rPr>
+      </w:pPr>
+      <w:r>
+        <w:rPr>
+          <w:highlight w:val="yellow"/>
+        </w:rPr>
+      </w:r>
+    </w:p>
+    <w:p>
+      <w:pPr>
+        <w:pStyle w:val="Normal1"/>
+        <w:rPr>
+          <w:highlight w:val="yellow"/>
+        </w:rPr>
+      </w:pPr>
+      <w:r>
+        <w:rPr>
+          <w:highlight w:val="yellow"/>
+        </w:rPr>
+        <w:t xml:space="preserve">    </w:t>
+      </w:r>
+      <w:r>
+        <w:rPr>
+          <w:highlight w:val="yellow"/>
+        </w:rPr>
+        <w:t>&lt;script type="text/javascript"&gt;</w:t>
       </w:r>
     </w:p>
     <w:p>
@@ -14855,7 +16709,7 @@
         <w:rPr>
           <w:highlight w:val="yellow"/>
         </w:rPr>
-        <w:t>&lt;div class="panel panel-default"&gt;</w:t>
+        <w:t>$(document).ready(function () {</w:t>
       </w:r>
     </w:p>
     <w:p>
@@ -14871,31 +16725,12 @@
         </w:rPr>
         <w:t xml:space="preserve">            </w:t>
       </w:r>
-      <w:r>
-        <w:rPr>
-          <w:highlight w:val="yellow"/>
-        </w:rPr>
-        <w:t>&lt;div class="panel-heading"&gt;</w:t>
-      </w:r>
-    </w:p>
-    <w:p>
-      <w:pPr>
-        <w:pStyle w:val="Normal1"/>
-        <w:rPr>
-          <w:highlight w:val="yellow"/>
-        </w:rPr>
-      </w:pPr>
-      <w:r>
-        <w:rPr>
-          <w:highlight w:val="yellow"/>
-        </w:rPr>
-        <w:t xml:space="preserve">                </w:t>
-      </w:r>
-      <w:r>
-        <w:rPr>
-          <w:highlight w:val="yellow"/>
-        </w:rPr>
-        <w:t>&lt;h3 class="panel-title"&gt;Product Images&lt;/h3&gt;</w:t>
+      <w:bookmarkStart w:id="45" w:name="__DdeLink__2268_2311854896"/>
+      <w:r>
+        <w:rPr>
+          <w:highlight w:val="yellow"/>
+        </w:rPr>
+        <w:t>$('#MyTableImages').DataTable();</w:t>
       </w:r>
     </w:p>
     <w:p>
@@ -14911,1693 +16746,14 @@
         </w:rPr>
         <w:t xml:space="preserve">            </w:t>
       </w:r>
-      <w:r>
-        <w:rPr>
-          <w:highlight w:val="yellow"/>
-        </w:rPr>
-        <w:t>&lt;/div&gt;</w:t>
-      </w:r>
-    </w:p>
-    <w:p>
-      <w:pPr>
-        <w:pStyle w:val="Normal1"/>
-        <w:rPr>
-          <w:highlight w:val="yellow"/>
-        </w:rPr>
-      </w:pPr>
-      <w:r>
-        <w:rPr>
-          <w:highlight w:val="yellow"/>
-        </w:rPr>
-        <w:t xml:space="preserve">            </w:t>
-      </w:r>
-      <w:r>
-        <w:rPr>
-          <w:highlight w:val="yellow"/>
-        </w:rPr>
-        <w:t>&lt;div class="panel-body"&gt;</w:t>
-      </w:r>
-    </w:p>
-    <w:p>
-      <w:pPr>
-        <w:pStyle w:val="Normal1"/>
-        <w:rPr>
-          <w:highlight w:val="yellow"/>
-        </w:rPr>
-      </w:pPr>
-      <w:r>
-        <w:rPr>
-          <w:highlight w:val="yellow"/>
-        </w:rPr>
-        <w:t xml:space="preserve">                </w:t>
-      </w:r>
-      <w:r>
-        <w:rPr>
-          <w:highlight w:val="yellow"/>
-        </w:rPr>
-        <w:t>&lt;table class="table table-hover table-responsive table-striped" id="MyTableImages"&gt;</w:t>
-      </w:r>
-    </w:p>
-    <w:p>
-      <w:pPr>
-        <w:pStyle w:val="Normal1"/>
-        <w:rPr>
-          <w:highlight w:val="yellow"/>
-        </w:rPr>
-      </w:pPr>
-      <w:r>
-        <w:rPr>
-          <w:highlight w:val="yellow"/>
-        </w:rPr>
-        <w:t xml:space="preserve">                    </w:t>
-      </w:r>
-      <w:r>
-        <w:rPr>
-          <w:highlight w:val="yellow"/>
-        </w:rPr>
-        <w:t>&lt;thead&gt;</w:t>
-      </w:r>
-    </w:p>
-    <w:p>
-      <w:pPr>
-        <w:pStyle w:val="Normal1"/>
-        <w:rPr>
-          <w:highlight w:val="yellow"/>
-        </w:rPr>
-      </w:pPr>
-      <w:r>
-        <w:rPr>
-          <w:highlight w:val="yellow"/>
-        </w:rPr>
-        <w:t xml:space="preserve">                        </w:t>
-      </w:r>
-      <w:r>
-        <w:rPr>
-          <w:highlight w:val="yellow"/>
-        </w:rPr>
-        <w:t>&lt;tr&gt;</w:t>
-      </w:r>
-    </w:p>
-    <w:p>
-      <w:pPr>
-        <w:pStyle w:val="Normal1"/>
-        <w:rPr>
-          <w:highlight w:val="yellow"/>
-        </w:rPr>
-      </w:pPr>
-      <w:r>
-        <w:rPr>
-          <w:highlight w:val="yellow"/>
-        </w:rPr>
-        <w:t xml:space="preserve">                            </w:t>
-      </w:r>
-      <w:r>
-        <w:rPr>
-          <w:highlight w:val="yellow"/>
-        </w:rPr>
-        <w:t>&lt;th&gt;</w:t>
-      </w:r>
-    </w:p>
-    <w:p>
-      <w:pPr>
-        <w:pStyle w:val="Normal1"/>
-        <w:rPr>
-          <w:highlight w:val="yellow"/>
-        </w:rPr>
-      </w:pPr>
-      <w:r>
-        <w:rPr>
-          <w:highlight w:val="yellow"/>
-        </w:rPr>
-        <w:t xml:space="preserve">                                </w:t>
-      </w:r>
-      <w:r>
-        <w:rPr>
-          <w:highlight w:val="yellow"/>
-        </w:rPr>
-        <w:t>@Html.DisplayNameFor(model =&gt; model.ProductImages.FirstOrDefault().ImageFullPath)</w:t>
-      </w:r>
-    </w:p>
-    <w:p>
-      <w:pPr>
-        <w:pStyle w:val="Normal1"/>
-        <w:rPr>
-          <w:highlight w:val="yellow"/>
-        </w:rPr>
-      </w:pPr>
-      <w:r>
-        <w:rPr>
-          <w:highlight w:val="yellow"/>
-        </w:rPr>
-        <w:t xml:space="preserve">                            </w:t>
-      </w:r>
-      <w:r>
-        <w:rPr>
-          <w:highlight w:val="yellow"/>
-        </w:rPr>
-        <w:t>&lt;/th&gt;</w:t>
-      </w:r>
-    </w:p>
-    <w:p>
-      <w:pPr>
-        <w:pStyle w:val="Normal1"/>
-        <w:rPr>
-          <w:highlight w:val="yellow"/>
-        </w:rPr>
-      </w:pPr>
-      <w:r>
-        <w:rPr>
-          <w:highlight w:val="yellow"/>
-        </w:rPr>
-        <w:t xml:space="preserve">                            </w:t>
-      </w:r>
-      <w:r>
-        <w:rPr>
-          <w:highlight w:val="yellow"/>
-        </w:rPr>
-        <w:t>&lt;th&gt;&lt;/th&gt;</w:t>
-      </w:r>
-    </w:p>
-    <w:p>
-      <w:pPr>
-        <w:pStyle w:val="Normal1"/>
-        <w:rPr>
-          <w:highlight w:val="yellow"/>
-        </w:rPr>
-      </w:pPr>
-      <w:r>
-        <w:rPr>
-          <w:highlight w:val="yellow"/>
-        </w:rPr>
-        <w:t xml:space="preserve">                        </w:t>
-      </w:r>
-      <w:r>
-        <w:rPr>
-          <w:highlight w:val="yellow"/>
-        </w:rPr>
-        <w:t>&lt;/tr&gt;</w:t>
-      </w:r>
-    </w:p>
-    <w:p>
-      <w:pPr>
-        <w:pStyle w:val="Normal1"/>
-        <w:rPr>
-          <w:highlight w:val="yellow"/>
-        </w:rPr>
-      </w:pPr>
-      <w:r>
-        <w:rPr>
-          <w:highlight w:val="yellow"/>
-        </w:rPr>
-        <w:t xml:space="preserve">                    </w:t>
-      </w:r>
-      <w:r>
-        <w:rPr>
-          <w:highlight w:val="yellow"/>
-        </w:rPr>
-        <w:t>&lt;/thead&gt;</w:t>
-      </w:r>
-    </w:p>
-    <w:p>
-      <w:pPr>
-        <w:pStyle w:val="Normal1"/>
-        <w:rPr>
-          <w:highlight w:val="yellow"/>
-        </w:rPr>
-      </w:pPr>
-      <w:r>
-        <w:rPr>
-          <w:highlight w:val="yellow"/>
-        </w:rPr>
-        <w:t xml:space="preserve">                    </w:t>
-      </w:r>
-      <w:r>
-        <w:rPr>
-          <w:highlight w:val="yellow"/>
-        </w:rPr>
-        <w:t>&lt;tbody&gt;</w:t>
-      </w:r>
-    </w:p>
-    <w:p>
-      <w:pPr>
-        <w:pStyle w:val="Normal1"/>
-        <w:rPr>
-          <w:highlight w:val="yellow"/>
-        </w:rPr>
-      </w:pPr>
-      <w:r>
-        <w:rPr>
-          <w:highlight w:val="yellow"/>
-        </w:rPr>
-        <w:t xml:space="preserve">                        </w:t>
-      </w:r>
-      <w:r>
-        <w:rPr>
-          <w:highlight w:val="yellow"/>
-        </w:rPr>
-        <w:t>@foreach (var item in Model.ProductImages)</w:t>
-      </w:r>
-    </w:p>
-    <w:p>
-      <w:pPr>
-        <w:pStyle w:val="Normal1"/>
-        <w:rPr>
-          <w:highlight w:val="yellow"/>
-        </w:rPr>
-      </w:pPr>
-      <w:r>
-        <w:rPr>
-          <w:highlight w:val="yellow"/>
-        </w:rPr>
-        <w:t xml:space="preserve">                        </w:t>
-      </w:r>
-      <w:r>
-        <w:rPr>
-          <w:highlight w:val="yellow"/>
-        </w:rPr>
-        <w:t>{</w:t>
-      </w:r>
-    </w:p>
-    <w:p>
-      <w:pPr>
-        <w:pStyle w:val="Normal1"/>
-        <w:rPr>
-          <w:highlight w:val="yellow"/>
-        </w:rPr>
-      </w:pPr>
-      <w:r>
-        <w:rPr>
-          <w:highlight w:val="yellow"/>
-        </w:rPr>
-        <w:t xml:space="preserve">                            </w:t>
-      </w:r>
-      <w:r>
-        <w:rPr>
-          <w:highlight w:val="yellow"/>
-        </w:rPr>
-        <w:t>&lt;tr&gt;</w:t>
-      </w:r>
-    </w:p>
-    <w:p>
-      <w:pPr>
-        <w:pStyle w:val="Normal1"/>
-        <w:rPr>
-          <w:highlight w:val="yellow"/>
-        </w:rPr>
-      </w:pPr>
-      <w:r>
-        <w:rPr>
-          <w:highlight w:val="yellow"/>
-        </w:rPr>
-        <w:t xml:space="preserve">                                </w:t>
-      </w:r>
-      <w:r>
-        <w:rPr>
-          <w:highlight w:val="yellow"/>
-        </w:rPr>
-        <w:t>&lt;td&gt;</w:t>
-      </w:r>
-    </w:p>
-    <w:p>
-      <w:pPr>
-        <w:pStyle w:val="Normal1"/>
-        <w:rPr>
-          <w:highlight w:val="yellow"/>
-        </w:rPr>
-      </w:pPr>
-      <w:r>
-        <w:rPr>
-          <w:highlight w:val="yellow"/>
-        </w:rPr>
-        <w:t xml:space="preserve">                                    </w:t>
-      </w:r>
-      <w:r>
-        <w:rPr>
-          <w:highlight w:val="yellow"/>
-        </w:rPr>
-        <w:t>&lt;img src="@item.ImageFullPath" style="width:200px;height:200px;max-width: 100%; height: auto;" /&gt;</w:t>
-      </w:r>
-    </w:p>
-    <w:p>
-      <w:pPr>
-        <w:pStyle w:val="Normal1"/>
-        <w:rPr>
-          <w:highlight w:val="yellow"/>
-        </w:rPr>
-      </w:pPr>
-      <w:r>
-        <w:rPr>
-          <w:highlight w:val="yellow"/>
-        </w:rPr>
-        <w:t xml:space="preserve">                                </w:t>
-      </w:r>
-      <w:r>
-        <w:rPr>
-          <w:highlight w:val="yellow"/>
-        </w:rPr>
-        <w:t>&lt;/td&gt;</w:t>
-      </w:r>
-    </w:p>
-    <w:p>
-      <w:pPr>
-        <w:pStyle w:val="Normal1"/>
-        <w:rPr>
-          <w:highlight w:val="yellow"/>
-        </w:rPr>
-      </w:pPr>
-      <w:r>
-        <w:rPr>
-          <w:highlight w:val="yellow"/>
-        </w:rPr>
-        <w:t xml:space="preserve">                                </w:t>
-      </w:r>
-      <w:r>
-        <w:rPr>
-          <w:highlight w:val="yellow"/>
-        </w:rPr>
-        <w:t>&lt;td&gt;</w:t>
-      </w:r>
-    </w:p>
-    <w:p>
-      <w:pPr>
-        <w:pStyle w:val="Normal1"/>
-        <w:rPr>
-          <w:highlight w:val="yellow"/>
-        </w:rPr>
-      </w:pPr>
-      <w:r>
-        <w:rPr>
-          <w:highlight w:val="yellow"/>
-        </w:rPr>
-        <w:t xml:space="preserve">                                    </w:t>
-      </w:r>
-      <w:r>
-        <w:rPr>
-          <w:highlight w:val="yellow"/>
-        </w:rPr>
-        <w:t>&lt;button data-id="@item.Id" class="btn btn-danger deleteItem" data-toggle="modal" data-target="#deleteDialog"&gt;&lt;i class="glyphicon glyphicon-trash"&gt;&lt;/i&gt;&lt;/button&gt;</w:t>
-      </w:r>
-    </w:p>
-    <w:p>
-      <w:pPr>
-        <w:pStyle w:val="Normal1"/>
-        <w:rPr>
-          <w:highlight w:val="yellow"/>
-        </w:rPr>
-      </w:pPr>
-      <w:r>
-        <w:rPr>
-          <w:highlight w:val="yellow"/>
-        </w:rPr>
-        <w:t xml:space="preserve">                                </w:t>
-      </w:r>
-      <w:r>
-        <w:rPr>
-          <w:highlight w:val="yellow"/>
-        </w:rPr>
-        <w:t>&lt;/td&gt;</w:t>
-      </w:r>
-    </w:p>
-    <w:p>
-      <w:pPr>
-        <w:pStyle w:val="Normal1"/>
-        <w:rPr>
-          <w:highlight w:val="yellow"/>
-        </w:rPr>
-      </w:pPr>
-      <w:r>
-        <w:rPr>
-          <w:highlight w:val="yellow"/>
-        </w:rPr>
-        <w:t xml:space="preserve">                            </w:t>
-      </w:r>
-      <w:r>
-        <w:rPr>
-          <w:highlight w:val="yellow"/>
-        </w:rPr>
-        <w:t>&lt;/tr&gt;</w:t>
-      </w:r>
-    </w:p>
-    <w:p>
-      <w:pPr>
-        <w:pStyle w:val="Normal1"/>
-        <w:rPr>
-          <w:highlight w:val="yellow"/>
-        </w:rPr>
-      </w:pPr>
-      <w:r>
-        <w:rPr>
-          <w:highlight w:val="yellow"/>
-        </w:rPr>
-        <w:t xml:space="preserve">                        </w:t>
-      </w:r>
-      <w:r>
-        <w:rPr>
-          <w:highlight w:val="yellow"/>
-        </w:rPr>
-        <w:t>}</w:t>
-      </w:r>
-    </w:p>
-    <w:p>
-      <w:pPr>
-        <w:pStyle w:val="Normal1"/>
-        <w:rPr>
-          <w:highlight w:val="yellow"/>
-        </w:rPr>
-      </w:pPr>
-      <w:r>
-        <w:rPr>
-          <w:highlight w:val="yellow"/>
-        </w:rPr>
-        <w:t xml:space="preserve">                    </w:t>
-      </w:r>
-      <w:r>
-        <w:rPr>
-          <w:highlight w:val="yellow"/>
-        </w:rPr>
-        <w:t>&lt;/tbody&gt;</w:t>
-      </w:r>
-    </w:p>
-    <w:p>
-      <w:pPr>
-        <w:pStyle w:val="Normal1"/>
-        <w:rPr>
-          <w:highlight w:val="yellow"/>
-        </w:rPr>
-      </w:pPr>
-      <w:r>
-        <w:rPr>
-          <w:highlight w:val="yellow"/>
-        </w:rPr>
-        <w:t xml:space="preserve">                </w:t>
-      </w:r>
-      <w:r>
-        <w:rPr>
-          <w:highlight w:val="yellow"/>
-        </w:rPr>
-        <w:t>&lt;/table&gt;</w:t>
-      </w:r>
-    </w:p>
-    <w:p>
-      <w:pPr>
-        <w:pStyle w:val="Normal1"/>
-        <w:rPr>
-          <w:highlight w:val="yellow"/>
-        </w:rPr>
-      </w:pPr>
-      <w:r>
-        <w:rPr>
-          <w:highlight w:val="yellow"/>
-        </w:rPr>
-        <w:t xml:space="preserve">            </w:t>
-      </w:r>
-      <w:r>
-        <w:rPr>
-          <w:highlight w:val="yellow"/>
-        </w:rPr>
-        <w:t>&lt;/div&gt;</w:t>
-      </w:r>
-    </w:p>
-    <w:p>
-      <w:pPr>
-        <w:pStyle w:val="Normal1"/>
-        <w:rPr>
-          <w:highlight w:val="yellow"/>
-        </w:rPr>
-      </w:pPr>
-      <w:r>
-        <w:rPr>
-          <w:highlight w:val="yellow"/>
-        </w:rPr>
-        <w:t xml:space="preserve">        </w:t>
-      </w:r>
-      <w:r>
-        <w:rPr>
-          <w:highlight w:val="yellow"/>
-        </w:rPr>
-        <w:t>&lt;/div&gt;</w:t>
-      </w:r>
-    </w:p>
-    <w:p>
-      <w:pPr>
-        <w:pStyle w:val="Normal1"/>
-        <w:rPr>
-          <w:highlight w:val="yellow"/>
-        </w:rPr>
-      </w:pPr>
-      <w:r>
-        <w:rPr>
-          <w:highlight w:val="yellow"/>
-        </w:rPr>
-        <w:t xml:space="preserve">    </w:t>
-      </w:r>
-      <w:r>
-        <w:rPr>
-          <w:highlight w:val="yellow"/>
-        </w:rPr>
-        <w:t>&lt;/div&gt;</w:t>
-      </w:r>
-    </w:p>
-    <w:p>
-      <w:pPr>
-        <w:pStyle w:val="Normal1"/>
-        <w:rPr>
-          <w:highlight w:val="yellow"/>
-        </w:rPr>
-      </w:pPr>
-      <w:r>
-        <w:rPr>
-          <w:highlight w:val="yellow"/>
-        </w:rPr>
-        <w:t xml:space="preserve">    </w:t>
-      </w:r>
-      <w:r>
-        <w:rPr>
-          <w:highlight w:val="yellow"/>
-        </w:rPr>
-        <w:t>&lt;div class="col-md-7"&gt;</w:t>
-      </w:r>
-    </w:p>
-    <w:p>
-      <w:pPr>
-        <w:pStyle w:val="Normal1"/>
-        <w:rPr>
-          <w:highlight w:val="yellow"/>
-        </w:rPr>
-      </w:pPr>
-      <w:r>
-        <w:rPr>
-          <w:highlight w:val="yellow"/>
-        </w:rPr>
-        <w:t xml:space="preserve">        </w:t>
-      </w:r>
-      <w:r>
-        <w:rPr>
-          <w:highlight w:val="yellow"/>
-        </w:rPr>
-        <w:t>&lt;div class="panel panel-default"&gt;</w:t>
-      </w:r>
-    </w:p>
-    <w:p>
-      <w:pPr>
-        <w:pStyle w:val="Normal1"/>
-        <w:rPr>
-          <w:highlight w:val="yellow"/>
-        </w:rPr>
-      </w:pPr>
-      <w:r>
-        <w:rPr>
-          <w:highlight w:val="yellow"/>
-        </w:rPr>
-        <w:t xml:space="preserve">            </w:t>
-      </w:r>
-      <w:r>
-        <w:rPr>
-          <w:highlight w:val="yellow"/>
-        </w:rPr>
-        <w:t>&lt;div class="panel-heading"&gt;</w:t>
-      </w:r>
-    </w:p>
-    <w:p>
-      <w:pPr>
-        <w:pStyle w:val="Normal1"/>
-        <w:rPr>
-          <w:highlight w:val="yellow"/>
-        </w:rPr>
-      </w:pPr>
-      <w:r>
-        <w:rPr>
-          <w:highlight w:val="yellow"/>
-        </w:rPr>
-        <w:t xml:space="preserve">                </w:t>
-      </w:r>
-      <w:r>
-        <w:rPr>
-          <w:highlight w:val="yellow"/>
-        </w:rPr>
-        <w:t>&lt;h3 class="panel-title"&gt;Qualifications&lt;/h3&gt;</w:t>
-      </w:r>
-    </w:p>
-    <w:p>
-      <w:pPr>
-        <w:pStyle w:val="Normal1"/>
-        <w:rPr>
-          <w:highlight w:val="yellow"/>
-        </w:rPr>
-      </w:pPr>
-      <w:r>
-        <w:rPr>
-          <w:highlight w:val="yellow"/>
-        </w:rPr>
-        <w:t xml:space="preserve">            </w:t>
-      </w:r>
-      <w:r>
-        <w:rPr>
-          <w:highlight w:val="yellow"/>
-        </w:rPr>
-        <w:t>&lt;/div&gt;</w:t>
-      </w:r>
-    </w:p>
-    <w:p>
-      <w:pPr>
-        <w:pStyle w:val="Normal1"/>
-        <w:rPr>
-          <w:highlight w:val="yellow"/>
-        </w:rPr>
-      </w:pPr>
-      <w:r>
-        <w:rPr>
-          <w:highlight w:val="yellow"/>
-        </w:rPr>
-        <w:t xml:space="preserve">            </w:t>
-      </w:r>
-      <w:r>
-        <w:rPr>
-          <w:highlight w:val="yellow"/>
-        </w:rPr>
-        <w:t>&lt;div class="panel-body"&gt;</w:t>
-      </w:r>
-    </w:p>
-    <w:p>
-      <w:pPr>
-        <w:pStyle w:val="Normal1"/>
-        <w:rPr>
-          <w:highlight w:val="yellow"/>
-        </w:rPr>
-      </w:pPr>
-      <w:r>
-        <w:rPr>
-          <w:highlight w:val="yellow"/>
-        </w:rPr>
-        <w:t xml:space="preserve">                </w:t>
-      </w:r>
-      <w:r>
-        <w:rPr>
-          <w:highlight w:val="yellow"/>
-        </w:rPr>
-        <w:t>&lt;table class="table table-hover table-responsive table-striped" id="MyTableQualifications"&gt;</w:t>
-      </w:r>
-    </w:p>
-    <w:p>
-      <w:pPr>
-        <w:pStyle w:val="Normal1"/>
-        <w:rPr>
-          <w:highlight w:val="yellow"/>
-        </w:rPr>
-      </w:pPr>
-      <w:r>
-        <w:rPr>
-          <w:highlight w:val="yellow"/>
-        </w:rPr>
-        <w:t xml:space="preserve">                    </w:t>
-      </w:r>
-      <w:r>
-        <w:rPr>
-          <w:highlight w:val="yellow"/>
-        </w:rPr>
-        <w:t>&lt;thead&gt;</w:t>
-      </w:r>
-    </w:p>
-    <w:p>
-      <w:pPr>
-        <w:pStyle w:val="Normal1"/>
-        <w:rPr>
-          <w:highlight w:val="yellow"/>
-        </w:rPr>
-      </w:pPr>
-      <w:r>
-        <w:rPr>
-          <w:highlight w:val="yellow"/>
-        </w:rPr>
-        <w:t xml:space="preserve">                        </w:t>
-      </w:r>
-      <w:r>
-        <w:rPr>
-          <w:highlight w:val="yellow"/>
-        </w:rPr>
-        <w:t>&lt;tr&gt;</w:t>
-      </w:r>
-    </w:p>
-    <w:p>
-      <w:pPr>
-        <w:pStyle w:val="Normal1"/>
-        <w:rPr>
-          <w:highlight w:val="yellow"/>
-        </w:rPr>
-      </w:pPr>
-      <w:r>
-        <w:rPr>
-          <w:highlight w:val="yellow"/>
-        </w:rPr>
-        <w:t xml:space="preserve">                            </w:t>
-      </w:r>
-      <w:r>
-        <w:rPr>
-          <w:highlight w:val="yellow"/>
-        </w:rPr>
-        <w:t>&lt;th&gt;</w:t>
-      </w:r>
-    </w:p>
-    <w:p>
-      <w:pPr>
-        <w:pStyle w:val="Normal1"/>
-        <w:rPr>
-          <w:highlight w:val="yellow"/>
-        </w:rPr>
-      </w:pPr>
-      <w:r>
-        <w:rPr>
-          <w:highlight w:val="yellow"/>
-        </w:rPr>
-        <w:t xml:space="preserve">                                </w:t>
-      </w:r>
-      <w:r>
-        <w:rPr>
-          <w:highlight w:val="yellow"/>
-        </w:rPr>
-        <w:t>@Html.DisplayNameFor(model =&gt; model.Qualifications.FirstOrDefault().DateLocal)</w:t>
-      </w:r>
-    </w:p>
-    <w:p>
-      <w:pPr>
-        <w:pStyle w:val="Normal1"/>
-        <w:rPr>
-          <w:highlight w:val="yellow"/>
-        </w:rPr>
-      </w:pPr>
-      <w:r>
-        <w:rPr>
-          <w:highlight w:val="yellow"/>
-        </w:rPr>
-        <w:t xml:space="preserve">                            </w:t>
-      </w:r>
-      <w:r>
-        <w:rPr>
-          <w:highlight w:val="yellow"/>
-        </w:rPr>
-        <w:t>&lt;/th&gt;</w:t>
-      </w:r>
-    </w:p>
-    <w:p>
-      <w:pPr>
-        <w:pStyle w:val="Normal1"/>
-        <w:rPr>
-          <w:highlight w:val="yellow"/>
-        </w:rPr>
-      </w:pPr>
-      <w:r>
-        <w:rPr>
-          <w:highlight w:val="yellow"/>
-        </w:rPr>
-        <w:t xml:space="preserve">                            </w:t>
-      </w:r>
-      <w:r>
-        <w:rPr>
-          <w:highlight w:val="yellow"/>
-        </w:rPr>
-        <w:t>&lt;th&gt;</w:t>
-      </w:r>
-    </w:p>
-    <w:p>
-      <w:pPr>
-        <w:pStyle w:val="Normal1"/>
-        <w:rPr>
-          <w:highlight w:val="yellow"/>
-        </w:rPr>
-      </w:pPr>
-      <w:r>
-        <w:rPr>
-          <w:highlight w:val="yellow"/>
-        </w:rPr>
-        <w:t xml:space="preserve">                                </w:t>
-      </w:r>
-      <w:r>
-        <w:rPr>
-          <w:highlight w:val="yellow"/>
-        </w:rPr>
-        <w:t>@Html.DisplayNameFor(model =&gt; model.Qualifications.FirstOrDefault().User.Email)</w:t>
-      </w:r>
-    </w:p>
-    <w:p>
-      <w:pPr>
-        <w:pStyle w:val="Normal1"/>
-        <w:rPr>
-          <w:highlight w:val="yellow"/>
-        </w:rPr>
-      </w:pPr>
-      <w:r>
-        <w:rPr>
-          <w:highlight w:val="yellow"/>
-        </w:rPr>
-        <w:t xml:space="preserve">                            </w:t>
-      </w:r>
-      <w:r>
-        <w:rPr>
-          <w:highlight w:val="yellow"/>
-        </w:rPr>
-        <w:t>&lt;/th&gt;</w:t>
-      </w:r>
-    </w:p>
-    <w:p>
-      <w:pPr>
-        <w:pStyle w:val="Normal1"/>
-        <w:rPr>
-          <w:highlight w:val="yellow"/>
-        </w:rPr>
-      </w:pPr>
-      <w:r>
-        <w:rPr>
-          <w:highlight w:val="yellow"/>
-        </w:rPr>
-        <w:t xml:space="preserve">                            </w:t>
-      </w:r>
-      <w:r>
-        <w:rPr>
-          <w:highlight w:val="yellow"/>
-        </w:rPr>
-        <w:t>&lt;th&gt;</w:t>
-      </w:r>
-    </w:p>
-    <w:p>
-      <w:pPr>
-        <w:pStyle w:val="Normal1"/>
-        <w:rPr>
-          <w:highlight w:val="yellow"/>
-        </w:rPr>
-      </w:pPr>
-      <w:r>
-        <w:rPr>
-          <w:highlight w:val="yellow"/>
-        </w:rPr>
-        <w:t xml:space="preserve">                                </w:t>
-      </w:r>
-      <w:r>
-        <w:rPr>
-          <w:highlight w:val="yellow"/>
-        </w:rPr>
-        <w:t>@Html.DisplayNameFor(model =&gt; model.Qualifications.FirstOrDefault().Score)</w:t>
-      </w:r>
-    </w:p>
-    <w:p>
-      <w:pPr>
-        <w:pStyle w:val="Normal1"/>
-        <w:rPr>
-          <w:highlight w:val="yellow"/>
-        </w:rPr>
-      </w:pPr>
-      <w:r>
-        <w:rPr>
-          <w:highlight w:val="yellow"/>
-        </w:rPr>
-        <w:t xml:space="preserve">                            </w:t>
-      </w:r>
-      <w:r>
-        <w:rPr>
-          <w:highlight w:val="yellow"/>
-        </w:rPr>
-        <w:t>&lt;/th&gt;</w:t>
-      </w:r>
-    </w:p>
-    <w:p>
-      <w:pPr>
-        <w:pStyle w:val="Normal1"/>
-        <w:rPr>
-          <w:highlight w:val="yellow"/>
-        </w:rPr>
-      </w:pPr>
-      <w:r>
-        <w:rPr>
-          <w:highlight w:val="yellow"/>
-        </w:rPr>
-        <w:t xml:space="preserve">                            </w:t>
-      </w:r>
-      <w:r>
-        <w:rPr>
-          <w:highlight w:val="yellow"/>
-        </w:rPr>
-        <w:t>&lt;th&gt;</w:t>
-      </w:r>
-    </w:p>
-    <w:p>
-      <w:pPr>
-        <w:pStyle w:val="Normal1"/>
-        <w:rPr>
-          <w:highlight w:val="yellow"/>
-        </w:rPr>
-      </w:pPr>
-      <w:r>
-        <w:rPr>
-          <w:highlight w:val="yellow"/>
-        </w:rPr>
-        <w:t xml:space="preserve">                                </w:t>
-      </w:r>
-      <w:r>
-        <w:rPr>
-          <w:highlight w:val="yellow"/>
-        </w:rPr>
-        <w:t>@Html.DisplayNameFor(model =&gt; model.Qualifications.FirstOrDefault().Remarks)</w:t>
-      </w:r>
-    </w:p>
-    <w:p>
-      <w:pPr>
-        <w:pStyle w:val="Normal1"/>
-        <w:rPr>
-          <w:highlight w:val="yellow"/>
-        </w:rPr>
-      </w:pPr>
-      <w:r>
-        <w:rPr>
-          <w:highlight w:val="yellow"/>
-        </w:rPr>
-        <w:t xml:space="preserve">                            </w:t>
-      </w:r>
-      <w:r>
-        <w:rPr>
-          <w:highlight w:val="yellow"/>
-        </w:rPr>
-        <w:t>&lt;/th&gt;</w:t>
-      </w:r>
-    </w:p>
-    <w:p>
-      <w:pPr>
-        <w:pStyle w:val="Normal1"/>
-        <w:rPr>
-          <w:highlight w:val="yellow"/>
-        </w:rPr>
-      </w:pPr>
-      <w:r>
-        <w:rPr>
-          <w:highlight w:val="yellow"/>
-        </w:rPr>
-        <w:t xml:space="preserve">                        </w:t>
-      </w:r>
-      <w:r>
-        <w:rPr>
-          <w:highlight w:val="yellow"/>
-        </w:rPr>
-        <w:t>&lt;/tr&gt;</w:t>
-      </w:r>
-    </w:p>
-    <w:p>
-      <w:pPr>
-        <w:pStyle w:val="Normal1"/>
-        <w:rPr>
-          <w:highlight w:val="yellow"/>
-        </w:rPr>
-      </w:pPr>
-      <w:r>
-        <w:rPr>
-          <w:highlight w:val="yellow"/>
-        </w:rPr>
-        <w:t xml:space="preserve">                    </w:t>
-      </w:r>
-      <w:r>
-        <w:rPr>
-          <w:highlight w:val="yellow"/>
-        </w:rPr>
-        <w:t>&lt;/thead&gt;</w:t>
-      </w:r>
-    </w:p>
-    <w:p>
-      <w:pPr>
-        <w:pStyle w:val="Normal1"/>
-        <w:rPr>
-          <w:highlight w:val="yellow"/>
-        </w:rPr>
-      </w:pPr>
-      <w:r>
-        <w:rPr>
-          <w:highlight w:val="yellow"/>
-        </w:rPr>
-        <w:t xml:space="preserve">                    </w:t>
-      </w:r>
-      <w:r>
-        <w:rPr>
-          <w:highlight w:val="yellow"/>
-        </w:rPr>
-        <w:t>&lt;tbody&gt;</w:t>
-      </w:r>
-    </w:p>
-    <w:p>
-      <w:pPr>
-        <w:pStyle w:val="Normal1"/>
-        <w:rPr>
-          <w:highlight w:val="yellow"/>
-        </w:rPr>
-      </w:pPr>
-      <w:r>
-        <w:rPr>
-          <w:highlight w:val="yellow"/>
-        </w:rPr>
-        <w:t xml:space="preserve">                        </w:t>
-      </w:r>
-      <w:r>
-        <w:rPr>
-          <w:highlight w:val="yellow"/>
-        </w:rPr>
-        <w:t>@foreach (var item in Model.Qualifications)</w:t>
-      </w:r>
-    </w:p>
-    <w:p>
-      <w:pPr>
-        <w:pStyle w:val="Normal1"/>
-        <w:rPr>
-          <w:highlight w:val="yellow"/>
-        </w:rPr>
-      </w:pPr>
-      <w:r>
-        <w:rPr>
-          <w:highlight w:val="yellow"/>
-        </w:rPr>
-        <w:t xml:space="preserve">                        </w:t>
-      </w:r>
-      <w:r>
-        <w:rPr>
-          <w:highlight w:val="yellow"/>
-        </w:rPr>
-        <w:t>{</w:t>
-      </w:r>
-    </w:p>
-    <w:p>
-      <w:pPr>
-        <w:pStyle w:val="Normal1"/>
-        <w:rPr>
-          <w:highlight w:val="yellow"/>
-        </w:rPr>
-      </w:pPr>
-      <w:r>
-        <w:rPr>
-          <w:highlight w:val="yellow"/>
-        </w:rPr>
-        <w:t xml:space="preserve">                        </w:t>
-      </w:r>
-      <w:r>
-        <w:rPr>
-          <w:highlight w:val="yellow"/>
-        </w:rPr>
-        <w:t>&lt;tr&gt;</w:t>
-      </w:r>
-    </w:p>
-    <w:p>
-      <w:pPr>
-        <w:pStyle w:val="Normal1"/>
-        <w:rPr>
-          <w:highlight w:val="yellow"/>
-        </w:rPr>
-      </w:pPr>
-      <w:r>
-        <w:rPr>
-          <w:highlight w:val="yellow"/>
-        </w:rPr>
-        <w:t xml:space="preserve">                            </w:t>
-      </w:r>
-      <w:r>
-        <w:rPr>
-          <w:highlight w:val="yellow"/>
-        </w:rPr>
-        <w:t>&lt;td&gt;</w:t>
-      </w:r>
-    </w:p>
-    <w:p>
-      <w:pPr>
-        <w:pStyle w:val="Normal1"/>
-        <w:rPr>
-          <w:highlight w:val="yellow"/>
-        </w:rPr>
-      </w:pPr>
-      <w:r>
-        <w:rPr>
-          <w:highlight w:val="yellow"/>
-        </w:rPr>
-        <w:t xml:space="preserve">                                </w:t>
-      </w:r>
-      <w:r>
-        <w:rPr>
-          <w:highlight w:val="yellow"/>
-        </w:rPr>
-        <w:t>@Html.DisplayFor(modelItem =&gt; item.DateLocal)</w:t>
-      </w:r>
-    </w:p>
-    <w:p>
-      <w:pPr>
-        <w:pStyle w:val="Normal1"/>
-        <w:rPr>
-          <w:highlight w:val="yellow"/>
-        </w:rPr>
-      </w:pPr>
-      <w:r>
-        <w:rPr>
-          <w:highlight w:val="yellow"/>
-        </w:rPr>
-        <w:t xml:space="preserve">                            </w:t>
-      </w:r>
-      <w:r>
-        <w:rPr>
-          <w:highlight w:val="yellow"/>
-        </w:rPr>
-        <w:t>&lt;/td&gt;</w:t>
-      </w:r>
-    </w:p>
-    <w:p>
-      <w:pPr>
-        <w:pStyle w:val="Normal1"/>
-        <w:rPr>
-          <w:highlight w:val="yellow"/>
-        </w:rPr>
-      </w:pPr>
-      <w:r>
-        <w:rPr>
-          <w:highlight w:val="yellow"/>
-        </w:rPr>
-        <w:t xml:space="preserve">                            </w:t>
-      </w:r>
-      <w:r>
-        <w:rPr>
-          <w:highlight w:val="yellow"/>
-        </w:rPr>
-        <w:t>&lt;td&gt;</w:t>
-      </w:r>
-    </w:p>
-    <w:p>
-      <w:pPr>
-        <w:pStyle w:val="Normal1"/>
-        <w:rPr>
-          <w:highlight w:val="yellow"/>
-        </w:rPr>
-      </w:pPr>
-      <w:r>
-        <w:rPr>
-          <w:highlight w:val="yellow"/>
-        </w:rPr>
-        <w:t xml:space="preserve">                                </w:t>
-      </w:r>
-      <w:r>
-        <w:rPr>
-          <w:highlight w:val="yellow"/>
-        </w:rPr>
-        <w:t>@Html.DisplayFor(modelItem =&gt; item.User.Email)</w:t>
-      </w:r>
-    </w:p>
-    <w:p>
-      <w:pPr>
-        <w:pStyle w:val="Normal1"/>
-        <w:rPr>
-          <w:highlight w:val="yellow"/>
-        </w:rPr>
-      </w:pPr>
-      <w:r>
-        <w:rPr>
-          <w:highlight w:val="yellow"/>
-        </w:rPr>
-        <w:t xml:space="preserve">                            </w:t>
-      </w:r>
-      <w:r>
-        <w:rPr>
-          <w:highlight w:val="yellow"/>
-        </w:rPr>
-        <w:t>&lt;/td&gt;</w:t>
-      </w:r>
-    </w:p>
-    <w:p>
-      <w:pPr>
-        <w:pStyle w:val="Normal1"/>
-        <w:rPr>
-          <w:highlight w:val="yellow"/>
-        </w:rPr>
-      </w:pPr>
-      <w:r>
-        <w:rPr>
-          <w:highlight w:val="yellow"/>
-        </w:rPr>
-        <w:t xml:space="preserve">                            </w:t>
-      </w:r>
-      <w:r>
-        <w:rPr>
-          <w:highlight w:val="yellow"/>
-        </w:rPr>
-        <w:t>&lt;td&gt;</w:t>
-      </w:r>
-    </w:p>
-    <w:p>
-      <w:pPr>
-        <w:pStyle w:val="Normal1"/>
-        <w:rPr>
-          <w:highlight w:val="yellow"/>
-        </w:rPr>
-      </w:pPr>
-      <w:r>
-        <w:rPr>
-          <w:highlight w:val="yellow"/>
-        </w:rPr>
-        <w:t xml:space="preserve">                                </w:t>
-      </w:r>
-      <w:r>
-        <w:rPr>
-          <w:highlight w:val="yellow"/>
-        </w:rPr>
-        <w:t>@Html.DisplayFor(modelItem =&gt; item.Score)</w:t>
-      </w:r>
-    </w:p>
-    <w:p>
-      <w:pPr>
-        <w:pStyle w:val="Normal1"/>
-        <w:rPr>
-          <w:highlight w:val="yellow"/>
-        </w:rPr>
-      </w:pPr>
-      <w:r>
-        <w:rPr>
-          <w:highlight w:val="yellow"/>
-        </w:rPr>
-        <w:t xml:space="preserve">                            </w:t>
-      </w:r>
-      <w:r>
-        <w:rPr>
-          <w:highlight w:val="yellow"/>
-        </w:rPr>
-        <w:t>&lt;/td&gt;</w:t>
-      </w:r>
-    </w:p>
-    <w:p>
-      <w:pPr>
-        <w:pStyle w:val="Normal1"/>
-        <w:rPr>
-          <w:highlight w:val="yellow"/>
-        </w:rPr>
-      </w:pPr>
-      <w:r>
-        <w:rPr>
-          <w:highlight w:val="yellow"/>
-        </w:rPr>
-        <w:t xml:space="preserve">                            </w:t>
-      </w:r>
-      <w:r>
-        <w:rPr>
-          <w:highlight w:val="yellow"/>
-        </w:rPr>
-        <w:t>&lt;td&gt;</w:t>
-      </w:r>
-    </w:p>
-    <w:p>
-      <w:pPr>
-        <w:pStyle w:val="Normal1"/>
-        <w:rPr>
-          <w:highlight w:val="yellow"/>
-        </w:rPr>
-      </w:pPr>
-      <w:r>
-        <w:rPr>
-          <w:highlight w:val="yellow"/>
-        </w:rPr>
-        <w:t xml:space="preserve">                                </w:t>
-      </w:r>
-      <w:r>
-        <w:rPr>
-          <w:highlight w:val="yellow"/>
-        </w:rPr>
-        <w:t>@Html.DisplayFor(modelItem =&gt; item.Remarks)</w:t>
-      </w:r>
-    </w:p>
-    <w:p>
-      <w:pPr>
-        <w:pStyle w:val="Normal1"/>
-        <w:rPr>
-          <w:highlight w:val="yellow"/>
-        </w:rPr>
-      </w:pPr>
-      <w:r>
-        <w:rPr>
-          <w:highlight w:val="yellow"/>
-        </w:rPr>
-        <w:t xml:space="preserve">                            </w:t>
-      </w:r>
-      <w:r>
-        <w:rPr>
-          <w:highlight w:val="yellow"/>
-        </w:rPr>
-        <w:t>&lt;/td&gt;</w:t>
-      </w:r>
-    </w:p>
-    <w:p>
-      <w:pPr>
-        <w:pStyle w:val="Normal1"/>
-        <w:rPr>
-          <w:highlight w:val="yellow"/>
-        </w:rPr>
-      </w:pPr>
-      <w:r>
-        <w:rPr>
-          <w:highlight w:val="yellow"/>
-        </w:rPr>
-        <w:t xml:space="preserve">                        </w:t>
-      </w:r>
-      <w:r>
-        <w:rPr>
-          <w:highlight w:val="yellow"/>
-        </w:rPr>
-        <w:t>&lt;/tr&gt;</w:t>
-      </w:r>
-    </w:p>
-    <w:p>
-      <w:pPr>
-        <w:pStyle w:val="Normal1"/>
-        <w:rPr>
-          <w:highlight w:val="yellow"/>
-        </w:rPr>
-      </w:pPr>
-      <w:r>
-        <w:rPr>
-          <w:highlight w:val="yellow"/>
-        </w:rPr>
-        <w:t xml:space="preserve">                        </w:t>
-      </w:r>
-      <w:r>
-        <w:rPr>
-          <w:highlight w:val="yellow"/>
-        </w:rPr>
-        <w:t>}</w:t>
-      </w:r>
-    </w:p>
-    <w:p>
-      <w:pPr>
-        <w:pStyle w:val="Normal1"/>
-        <w:rPr>
-          <w:highlight w:val="yellow"/>
-        </w:rPr>
-      </w:pPr>
-      <w:r>
-        <w:rPr>
-          <w:highlight w:val="yellow"/>
-        </w:rPr>
-        <w:t xml:space="preserve">                    </w:t>
-      </w:r>
-      <w:r>
-        <w:rPr>
-          <w:highlight w:val="yellow"/>
-        </w:rPr>
-        <w:t>&lt;/tbody&gt;</w:t>
-      </w:r>
-    </w:p>
-    <w:p>
-      <w:pPr>
-        <w:pStyle w:val="Normal1"/>
-        <w:rPr>
-          <w:highlight w:val="yellow"/>
-        </w:rPr>
-      </w:pPr>
-      <w:r>
-        <w:rPr>
-          <w:highlight w:val="yellow"/>
-        </w:rPr>
-        <w:t xml:space="preserve">                </w:t>
-      </w:r>
-      <w:r>
-        <w:rPr>
-          <w:highlight w:val="yellow"/>
-        </w:rPr>
-        <w:t>&lt;/table&gt;</w:t>
-      </w:r>
-    </w:p>
-    <w:p>
-      <w:pPr>
-        <w:pStyle w:val="Normal1"/>
-        <w:rPr>
-          <w:highlight w:val="yellow"/>
-        </w:rPr>
-      </w:pPr>
-      <w:r>
-        <w:rPr>
-          <w:highlight w:val="yellow"/>
-        </w:rPr>
-        <w:t xml:space="preserve">            </w:t>
-      </w:r>
-      <w:r>
-        <w:rPr>
-          <w:highlight w:val="yellow"/>
-        </w:rPr>
-        <w:t>&lt;/div&gt;</w:t>
-      </w:r>
-    </w:p>
-    <w:p>
-      <w:pPr>
-        <w:pStyle w:val="Normal1"/>
-        <w:rPr>
-          <w:highlight w:val="yellow"/>
-        </w:rPr>
-      </w:pPr>
-      <w:r>
-        <w:rPr>
-          <w:highlight w:val="yellow"/>
-        </w:rPr>
-        <w:t xml:space="preserve">        </w:t>
-      </w:r>
-      <w:r>
-        <w:rPr>
-          <w:highlight w:val="yellow"/>
-        </w:rPr>
-        <w:t>&lt;/div&gt;</w:t>
-      </w:r>
-    </w:p>
-    <w:p>
-      <w:pPr>
-        <w:pStyle w:val="Normal1"/>
-        <w:rPr>
-          <w:highlight w:val="yellow"/>
-        </w:rPr>
-      </w:pPr>
-      <w:r>
-        <w:rPr>
-          <w:highlight w:val="yellow"/>
-        </w:rPr>
-        <w:t xml:space="preserve">    </w:t>
-      </w:r>
-      <w:r>
-        <w:rPr>
-          <w:highlight w:val="yellow"/>
-        </w:rPr>
-        <w:t>&lt;/div&gt;</w:t>
-      </w:r>
-    </w:p>
-    <w:p>
-      <w:pPr>
-        <w:pStyle w:val="Normal1"/>
-        <w:rPr>
-          <w:highlight w:val="yellow"/>
-        </w:rPr>
-      </w:pPr>
-      <w:r>
-        <w:rPr>
-          <w:highlight w:val="yellow"/>
-        </w:rPr>
-        <w:t>&lt;/div&gt;</w:t>
-      </w:r>
-    </w:p>
-    <w:p>
-      <w:pPr>
-        <w:pStyle w:val="Normal1"/>
-        <w:rPr>
-          <w:highlight w:val="yellow"/>
-        </w:rPr>
-      </w:pPr>
-      <w:r>
-        <w:rPr>
-          <w:highlight w:val="yellow"/>
-        </w:rPr>
-      </w:r>
-    </w:p>
-    <w:p>
-      <w:pPr>
-        <w:pStyle w:val="Normal1"/>
-        <w:rPr>
-          <w:highlight w:val="yellow"/>
-        </w:rPr>
-      </w:pPr>
-      <w:r>
-        <w:rPr>
-          <w:highlight w:val="yellow"/>
-        </w:rPr>
-        <w:t>&lt;partial name="_DeleteDialog" /&gt;</w:t>
-      </w:r>
-    </w:p>
-    <w:p>
-      <w:pPr>
-        <w:pStyle w:val="Normal1"/>
-        <w:rPr>
-          <w:highlight w:val="yellow"/>
-        </w:rPr>
-      </w:pPr>
-      <w:r>
-        <w:rPr>
-          <w:highlight w:val="yellow"/>
-        </w:rPr>
-      </w:r>
-    </w:p>
-    <w:p>
-      <w:pPr>
-        <w:pStyle w:val="Normal1"/>
-        <w:rPr>
-          <w:highlight w:val="yellow"/>
-        </w:rPr>
-      </w:pPr>
-      <w:r>
-        <w:rPr>
-          <w:highlight w:val="yellow"/>
-        </w:rPr>
-        <w:t>@section Scripts {</w:t>
-      </w:r>
-    </w:p>
-    <w:p>
-      <w:pPr>
-        <w:pStyle w:val="Normal1"/>
-        <w:rPr>
-          <w:highlight w:val="yellow"/>
-        </w:rPr>
-      </w:pPr>
-      <w:r>
-        <w:rPr>
-          <w:highlight w:val="yellow"/>
-        </w:rPr>
-        <w:t xml:space="preserve">    </w:t>
-      </w:r>
-      <w:r>
-        <w:rPr>
-          <w:highlight w:val="yellow"/>
-        </w:rPr>
-        <w:t>@{await Html.RenderPartialAsync("_ValidationScriptsPartial");}</w:t>
-      </w:r>
-    </w:p>
-    <w:p>
-      <w:pPr>
-        <w:pStyle w:val="Normal1"/>
-        <w:rPr>
-          <w:highlight w:val="yellow"/>
-        </w:rPr>
-      </w:pPr>
-      <w:r>
-        <w:rPr>
-          <w:highlight w:val="yellow"/>
-        </w:rPr>
-        <w:t xml:space="preserve">    </w:t>
-      </w:r>
-      <w:r>
-        <w:rPr>
-          <w:highlight w:val="yellow"/>
-        </w:rPr>
-        <w:t>&lt;script src="//cdn.datatables.net/1.10.19/js/jquery.dataTables.min.js"&gt;&lt;/script&gt;</w:t>
-      </w:r>
-    </w:p>
-    <w:p>
-      <w:pPr>
-        <w:pStyle w:val="Normal1"/>
-        <w:rPr>
-          <w:highlight w:val="yellow"/>
-        </w:rPr>
-      </w:pPr>
-      <w:r>
-        <w:rPr>
-          <w:highlight w:val="yellow"/>
-        </w:rPr>
-        <w:t xml:space="preserve">    </w:t>
-      </w:r>
-      <w:r>
-        <w:rPr>
-          <w:highlight w:val="yellow"/>
-        </w:rPr>
-        <w:t>&lt;script src="/js/deleteDialog.js"&gt;&lt;/script&gt;</w:t>
-      </w:r>
-    </w:p>
-    <w:p>
-      <w:pPr>
-        <w:pStyle w:val="Normal1"/>
-        <w:rPr>
-          <w:highlight w:val="yellow"/>
-        </w:rPr>
-      </w:pPr>
-      <w:r>
-        <w:rPr>
-          <w:highlight w:val="yellow"/>
-        </w:rPr>
-      </w:r>
-    </w:p>
-    <w:p>
-      <w:pPr>
-        <w:pStyle w:val="Normal1"/>
-        <w:rPr>
-          <w:highlight w:val="yellow"/>
-        </w:rPr>
-      </w:pPr>
-      <w:r>
-        <w:rPr>
-          <w:highlight w:val="yellow"/>
-        </w:rPr>
-        <w:t xml:space="preserve">    </w:t>
-      </w:r>
-      <w:r>
-        <w:rPr>
-          <w:highlight w:val="yellow"/>
-        </w:rPr>
-        <w:t>&lt;script type="text/javascript"&gt;</w:t>
-      </w:r>
-    </w:p>
-    <w:p>
-      <w:pPr>
-        <w:pStyle w:val="Normal1"/>
-        <w:rPr>
-          <w:highlight w:val="yellow"/>
-        </w:rPr>
-      </w:pPr>
-      <w:r>
-        <w:rPr>
-          <w:highlight w:val="yellow"/>
-        </w:rPr>
-        <w:t xml:space="preserve">        </w:t>
-      </w:r>
-      <w:r>
-        <w:rPr>
-          <w:highlight w:val="yellow"/>
-        </w:rPr>
-        <w:t>$(document).ready(function () {</w:t>
-      </w:r>
-    </w:p>
-    <w:p>
-      <w:pPr>
-        <w:pStyle w:val="Normal1"/>
-        <w:rPr>
-          <w:highlight w:val="yellow"/>
-        </w:rPr>
-      </w:pPr>
-      <w:r>
-        <w:rPr>
-          <w:highlight w:val="yellow"/>
-        </w:rPr>
-        <w:t xml:space="preserve">            </w:t>
-      </w:r>
-      <w:r>
-        <w:rPr>
-          <w:highlight w:val="yellow"/>
-        </w:rPr>
-        <w:t>$('#MyTableImages').DataTable();</w:t>
-      </w:r>
-    </w:p>
-    <w:p>
-      <w:pPr>
-        <w:pStyle w:val="Normal1"/>
-        <w:rPr>
-          <w:highlight w:val="yellow"/>
-        </w:rPr>
-      </w:pPr>
-      <w:r>
-        <w:rPr>
-          <w:highlight w:val="yellow"/>
-        </w:rPr>
-        <w:t xml:space="preserve">            </w:t>
-      </w:r>
+      <w:bookmarkStart w:id="46" w:name="__DdeLink__2268_2311854896"/>
       <w:r>
         <w:rPr>
           <w:highlight w:val="yellow"/>
         </w:rPr>
         <w:t>$('#MyTableQualifications').DataTable();</w:t>
       </w:r>
+      <w:bookmarkEnd w:id="46"/>
     </w:p>
     <w:p>
       <w:pPr>
@@ -16726,8 +16882,14 @@
         <w:rPr/>
       </w:pPr>
       <w:r>
-        <w:rPr/>
-        <w:t>Probamos.</w:t>
+        <w:rPr>
+          <w:lang w:val="ru-RU"/>
+        </w:rPr>
+        <w:t>Тестируем</w:t>
+      </w:r>
+      <w:r>
+        <w:rPr/>
+        <w:t>.</w:t>
       </w:r>
     </w:p>
     <w:p>
@@ -16751,7 +16913,7 @@
       </w:pPr>
       <w:r>
         <w:rPr/>
-        <w:t>Borramos BD y publicamos de nuevo en Azure.</w:t>
+        <w:t>Удаляем BD и снова публикуем в Azure.</w:t>
       </w:r>
     </w:p>
     <w:p>
@@ -16762,11 +16924,9 @@
         <w:spacing w:lineRule="auto" w:line="240"/>
         <w:rPr/>
       </w:pPr>
-      <w:bookmarkStart w:id="23" w:name="_clbked6lkjhd"/>
-      <w:bookmarkEnd w:id="23"/>
-      <w:r>
-        <w:rPr/>
-        <w:t>Mejorar el seeder</w:t>
+      <w:r>
+        <w:rPr/>
+        <w:t>Улучшить seeder</w:t>
       </w:r>
     </w:p>
     <w:p>
@@ -16777,13 +16937,26 @@
           <w:numId w:val="5"/>
         </w:numPr>
         <w:ind w:left="720" w:hanging="360"/>
+        <w:rPr/>
+      </w:pPr>
+      <w:r>
         <w:rPr>
           <w:u w:val="none"/>
         </w:rPr>
-      </w:pPr>
-      <w:r>
-        <w:rPr/>
-        <w:t>Adicionar las imágenes que el Seeder va a utilizar.</w:t>
+        <w:t xml:space="preserve">Добавьте изображения, которые будет использовать </w:t>
+      </w:r>
+      <w:r>
+        <w:rPr>
+          <w:u w:val="none"/>
+          <w:lang w:val="en-US"/>
+        </w:rPr>
+        <w:t>Seeder</w:t>
+      </w:r>
+      <w:r>
+        <w:rPr>
+          <w:u w:val="none"/>
+        </w:rPr>
+        <w:t>.</w:t>
       </w:r>
     </w:p>
     <w:p>
@@ -16803,14 +16976,14 @@
           <w:numId w:val="5"/>
         </w:numPr>
         <w:ind w:left="720" w:hanging="360"/>
-        <w:rPr>
-          <w:sz w:val="22"/>
-          <w:szCs w:val="22"/>
-        </w:rPr>
-      </w:pPr>
-      <w:r>
-        <w:rPr/>
-        <w:t xml:space="preserve">Modificamos el </w:t>
+        <w:rPr/>
+      </w:pPr>
+      <w:r>
+        <w:rPr>
+          <w:b w:val="false"/>
+          <w:bCs w:val="false"/>
+        </w:rPr>
+        <w:t xml:space="preserve">Мы модифицируем </w:t>
       </w:r>
       <w:r>
         <w:rPr>
@@ -21027,8 +21200,8 @@
         <w:pStyle w:val="1"/>
         <w:rPr/>
       </w:pPr>
-      <w:bookmarkStart w:id="24" w:name="_ek2kz07h31zs"/>
-      <w:bookmarkEnd w:id="24"/>
+      <w:bookmarkStart w:id="47" w:name="_ek2kz07h31zs"/>
+      <w:bookmarkEnd w:id="47"/>
       <w:r>
         <w:rPr/>
         <w:t>Colocar mensajes tipo Toast</w:t>
@@ -21558,8 +21731,8 @@
         <w:pStyle w:val="1"/>
         <w:rPr/>
       </w:pPr>
-      <w:bookmarkStart w:id="25" w:name="_4pvni783wrf9"/>
-      <w:bookmarkEnd w:id="25"/>
+      <w:bookmarkStart w:id="48" w:name="_4pvni783wrf9"/>
+      <w:bookmarkEnd w:id="48"/>
       <w:r>
         <w:rPr/>
         <w:t>API para registro de usuarios</w:t>
@@ -23922,8 +24095,8 @@
         <w:pStyle w:val="1"/>
         <w:rPr/>
       </w:pPr>
-      <w:bookmarkStart w:id="26" w:name="_9zuh4walfhmr"/>
-      <w:bookmarkEnd w:id="26"/>
+      <w:bookmarkStart w:id="49" w:name="_9zuh4walfhmr"/>
+      <w:bookmarkEnd w:id="49"/>
       <w:r>
         <w:rPr/>
         <w:t>API para recuperación de contraseña</w:t>
@@ -24641,8 +24814,8 @@
         <w:pStyle w:val="1"/>
         <w:rPr/>
       </w:pPr>
-      <w:bookmarkStart w:id="27" w:name="_8j8t7kuypdlr"/>
-      <w:bookmarkEnd w:id="27"/>
+      <w:bookmarkStart w:id="50" w:name="_8j8t7kuypdlr"/>
+      <w:bookmarkEnd w:id="50"/>
       <w:r>
         <w:rPr/>
         <w:t>API para modificar usuario</w:t>
@@ -25710,8 +25883,8 @@
         <w:pStyle w:val="1"/>
         <w:rPr/>
       </w:pPr>
-      <w:bookmarkStart w:id="28" w:name="_s2uwx3s4ygrh"/>
-      <w:bookmarkEnd w:id="28"/>
+      <w:bookmarkStart w:id="51" w:name="_s2uwx3s4ygrh"/>
+      <w:bookmarkEnd w:id="51"/>
       <w:r>
         <w:rPr/>
         <w:t>API para cambiar contraseña</w:t>
@@ -26767,8 +26940,8 @@
         <w:pStyle w:val="1"/>
         <w:rPr/>
       </w:pPr>
-      <w:bookmarkStart w:id="29" w:name="_su0rnq7erg97"/>
-      <w:bookmarkEnd w:id="29"/>
+      <w:bookmarkStart w:id="52" w:name="_su0rnq7erg97"/>
+      <w:bookmarkEnd w:id="52"/>
       <w:r>
         <w:rPr/>
         <w:t>API crear órdenes</w:t>
@@ -29771,8 +29944,8 @@
         <w:pStyle w:val="1"/>
         <w:rPr/>
       </w:pPr>
-      <w:bookmarkStart w:id="30" w:name="_5lk0d0j4179d"/>
-      <w:bookmarkEnd w:id="30"/>
+      <w:bookmarkStart w:id="53" w:name="_5lk0d0j4179d"/>
+      <w:bookmarkEnd w:id="53"/>
       <w:r>
         <w:rPr/>
         <w:t>Mejorar la forma como se ven los comentarios</w:t>
@@ -31045,8 +31218,8 @@
         <w:pStyle w:val="1"/>
         <w:rPr/>
       </w:pPr>
-      <w:bookmarkStart w:id="31" w:name="_rfsa8fjzpnq3"/>
-      <w:bookmarkEnd w:id="31"/>
+      <w:bookmarkStart w:id="54" w:name="_rfsa8fjzpnq3"/>
+      <w:bookmarkEnd w:id="54"/>
       <w:r>
         <w:rPr/>
         <w:t>Administrar pedidos</w:t>
@@ -41023,8 +41196,8 @@
         <w:pStyle w:val="1"/>
         <w:rPr/>
       </w:pPr>
-      <w:bookmarkStart w:id="32" w:name="_1hgs78neuqyx"/>
-      <w:bookmarkEnd w:id="32"/>
+      <w:bookmarkStart w:id="55" w:name="_1hgs78neuqyx"/>
+      <w:bookmarkEnd w:id="55"/>
       <w:r>
         <w:rPr/>
         <w:t>API para obtener historia de órdenes</w:t>
@@ -41593,8 +41766,8 @@
         <w:pStyle w:val="1"/>
         <w:rPr/>
       </w:pPr>
-      <w:bookmarkStart w:id="33" w:name="_83j24245ln6t"/>
-      <w:bookmarkEnd w:id="33"/>
+      <w:bookmarkStart w:id="56" w:name="_83j24245ln6t"/>
+      <w:bookmarkEnd w:id="56"/>
       <w:r>
         <w:rPr/>
         <w:t>API para modificar orden (cancelar orden)</w:t>
@@ -42405,8 +42578,8 @@
         <w:spacing w:lineRule="auto" w:line="240" w:before="400" w:after="120"/>
         <w:rPr/>
       </w:pPr>
-      <w:bookmarkStart w:id="34" w:name="_co1jycx30xbt"/>
-      <w:bookmarkEnd w:id="34"/>
+      <w:bookmarkStart w:id="57" w:name="_co1jycx30xbt"/>
+      <w:bookmarkEnd w:id="57"/>
       <w:r>
         <w:rPr/>
         <w:t>Fin</w:t>

</xml_diff>